<commit_message>
Add database and edit design document
</commit_message>
<xml_diff>
--- a/Design Document.docx
+++ b/Design Document.docx
@@ -4,11 +4,12 @@
   <w:body>
     <w:p>
       <w:pPr>
-        <w:rPr>
-          <w:rFonts w:asciiTheme="majorHAnsi" w:hAnsiTheme="majorHAnsi" w:cstheme="majorHAnsi"/>
-          <w:b/>
-          <w:bCs/>
-          <w:color w:val="4472C4" w:themeColor="accent1"/>
+        <w:shd w:val="clear" w:color="auto" w:fill="323E4F" w:themeFill="text2" w:themeFillShade="BF"/>
+        <w:rPr>
+          <w:rFonts w:asciiTheme="majorHAnsi" w:hAnsiTheme="majorHAnsi" w:cstheme="majorHAnsi"/>
+          <w:b/>
+          <w:bCs/>
+          <w:color w:val="F2F2F2" w:themeColor="background1" w:themeShade="F2"/>
           <w:sz w:val="32"/>
           <w:szCs w:val="32"/>
         </w:rPr>
@@ -18,7 +19,7 @@
           <w:rFonts w:asciiTheme="majorHAnsi" w:hAnsiTheme="majorHAnsi" w:cstheme="majorHAnsi"/>
           <w:b/>
           <w:bCs/>
-          <w:color w:val="4472C4" w:themeColor="accent1"/>
+          <w:color w:val="F2F2F2" w:themeColor="background1" w:themeShade="F2"/>
           <w:sz w:val="32"/>
           <w:szCs w:val="32"/>
         </w:rPr>
@@ -65,52 +66,25 @@
         <w:t>Sponsor</w:t>
       </w:r>
       <w:r>
-        <w:t xml:space="preserve">: </w:t>
-      </w:r>
-      <w:r>
-        <w:t>Theresa Echols</w:t>
+        <w:t xml:space="preserve">: Theresa Echols     </w:t>
       </w:r>
       <w:r>
         <w:t xml:space="preserve">    </w:t>
       </w:r>
       <w:r>
-        <w:t xml:space="preserve"> </w:t>
-      </w:r>
-      <w:r>
-        <w:t xml:space="preserve">    </w:t>
-      </w:r>
-      <w:r>
-        <w:rPr>
-          <w:color w:val="4472C4" w:themeColor="accent1"/>
-        </w:rPr>
-        <w:t>Phone #</w:t>
-      </w:r>
-      <w:r>
-        <w:rPr>
-          <w:color w:val="4472C4" w:themeColor="accent1"/>
-        </w:rPr>
-        <w:t xml:space="preserve">: </w:t>
-      </w:r>
-      <w:r>
-        <w:t>1-801-367-2153</w:t>
-      </w:r>
-      <w:r>
-        <w:t xml:space="preserve">     </w:t>
-      </w:r>
-      <w:r>
-        <w:t xml:space="preserve"> </w:t>
-      </w:r>
-      <w:r>
-        <w:rPr>
-          <w:color w:val="4472C4" w:themeColor="accent1"/>
-        </w:rPr>
-        <w:t>E-mail</w:t>
-      </w:r>
-      <w:r>
-        <w:rPr>
-          <w:color w:val="4472C4" w:themeColor="accent1"/>
-        </w:rPr>
-        <w:t xml:space="preserve">: </w:t>
+        <w:rPr>
+          <w:color w:val="4472C4" w:themeColor="accent1"/>
+        </w:rPr>
+        <w:t xml:space="preserve">Phone #: </w:t>
+      </w:r>
+      <w:r>
+        <w:t xml:space="preserve">1-801-367-2153      </w:t>
+      </w:r>
+      <w:r>
+        <w:rPr>
+          <w:color w:val="4472C4" w:themeColor="accent1"/>
+        </w:rPr>
+        <w:t xml:space="preserve">E-mail: </w:t>
       </w:r>
       <w:proofErr w:type="spellStart"/>
       <w:r>
@@ -123,13 +97,7 @@
         <w:rPr>
           <w:color w:val="4472C4" w:themeColor="accent1"/>
         </w:rPr>
-        <w:t>Team Member</w:t>
-      </w:r>
-      <w:r>
-        <w:rPr>
-          <w:color w:val="4472C4" w:themeColor="accent1"/>
-        </w:rPr>
-        <w:t xml:space="preserve">: </w:t>
+        <w:t xml:space="preserve">Team Member: </w:t>
       </w:r>
       <w:r>
         <w:t>Tyler Echols</w:t>
@@ -141,13 +109,7 @@
         <w:rPr>
           <w:color w:val="4472C4" w:themeColor="accent1"/>
         </w:rPr>
-        <w:t>Phone #</w:t>
-      </w:r>
-      <w:r>
-        <w:rPr>
-          <w:color w:val="4472C4" w:themeColor="accent1"/>
-        </w:rPr>
-        <w:t xml:space="preserve">:  </w:t>
+        <w:t xml:space="preserve">Phone #:  </w:t>
       </w:r>
       <w:r>
         <w:t>1-801-380-7912</w:t>
@@ -156,13 +118,7 @@
         <w:rPr>
           <w:color w:val="4472C4" w:themeColor="accent1"/>
         </w:rPr>
-        <w:t xml:space="preserve">    </w:t>
-      </w:r>
-      <w:r>
-        <w:rPr>
-          <w:color w:val="4472C4" w:themeColor="accent1"/>
-        </w:rPr>
-        <w:t xml:space="preserve"> E-mail</w:t>
+        <w:t xml:space="preserve">     E-mail</w:t>
       </w:r>
       <w:r>
         <w:rPr>
@@ -189,13 +145,7 @@
         <w:rPr>
           <w:color w:val="4472C4" w:themeColor="accent1"/>
         </w:rPr>
-        <w:t>Member</w:t>
-      </w:r>
-      <w:r>
-        <w:rPr>
-          <w:color w:val="4472C4" w:themeColor="accent1"/>
-        </w:rPr>
-        <w:t>:</w:t>
+        <w:t>Member:</w:t>
       </w:r>
       <w:r>
         <w:t>Sara</w:t>
@@ -203,76 +153,64 @@
       <w:proofErr w:type="spellEnd"/>
       <w:proofErr w:type="gramEnd"/>
       <w:r>
-        <w:t xml:space="preserve"> Chalabi  </w:t>
-      </w:r>
+        <w:t xml:space="preserve"> Chalabi   </w:t>
+      </w:r>
+      <w:r>
+        <w:rPr>
+          <w:color w:val="4472C4" w:themeColor="accent1"/>
+        </w:rPr>
+        <w:t xml:space="preserve">Phone #: </w:t>
+      </w:r>
+      <w:r>
+        <w:t xml:space="preserve">90-552-259-7614    </w:t>
+      </w:r>
+      <w:r>
+        <w:rPr>
+          <w:color w:val="4472C4" w:themeColor="accent1"/>
+        </w:rPr>
+        <w:t>E-mail</w:t>
+      </w:r>
+      <w:r>
+        <w:t xml:space="preserve">: </w:t>
+      </w:r>
+      <w:proofErr w:type="spellStart"/>
+      <w:r>
+        <w:t>chalabi85@gmail.com</w:t>
+      </w:r>
+      <w:proofErr w:type="spellEnd"/>
+    </w:p>
+    <w:p>
+      <w:pPr>
+        <w:rPr>
+          <w:color w:val="4472C4" w:themeColor="accent1"/>
+        </w:rPr>
+      </w:pPr>
+      <w:r>
+        <w:rPr>
+          <w:color w:val="4472C4" w:themeColor="accent1"/>
+        </w:rPr>
+        <w:t xml:space="preserve">Team Member: </w:t>
+      </w:r>
+      <w:r>
+        <w:t xml:space="preserve">Claudio </w:t>
+      </w:r>
+      <w:proofErr w:type="spellStart"/>
+      <w:r>
+        <w:t>Lbartuni</w:t>
+      </w:r>
+      <w:proofErr w:type="spellEnd"/>
       <w:r>
         <w:t xml:space="preserve"> </w:t>
       </w:r>
-      <w:r>
-        <w:rPr>
-          <w:color w:val="4472C4" w:themeColor="accent1"/>
-        </w:rPr>
-        <w:t>Phone #</w:t>
-      </w:r>
-      <w:r>
-        <w:rPr>
-          <w:color w:val="4472C4" w:themeColor="accent1"/>
-        </w:rPr>
-        <w:t xml:space="preserve">: </w:t>
-      </w:r>
-      <w:r>
-        <w:t xml:space="preserve">90-552-259-7614   </w:t>
-      </w:r>
+      <w:proofErr w:type="spellStart"/>
+      <w:r>
+        <w:t>Lolkipayangi</w:t>
+      </w:r>
+      <w:proofErr w:type="spellEnd"/>
       <w:r>
         <w:t xml:space="preserve"> </w:t>
       </w:r>
       <w:r>
-        <w:rPr>
-          <w:color w:val="4472C4" w:themeColor="accent1"/>
-        </w:rPr>
-        <w:t>E-mail</w:t>
-      </w:r>
-      <w:r>
-        <w:t xml:space="preserve">: </w:t>
-      </w:r>
-      <w:proofErr w:type="spellStart"/>
-      <w:r>
-        <w:t>chalabi85@gmail.com</w:t>
-      </w:r>
-      <w:proofErr w:type="spellEnd"/>
-    </w:p>
-    <w:p>
-      <w:pPr>
-        <w:rPr>
-          <w:color w:val="4472C4" w:themeColor="accent1"/>
-        </w:rPr>
-      </w:pPr>
-      <w:r>
-        <w:rPr>
-          <w:color w:val="4472C4" w:themeColor="accent1"/>
-        </w:rPr>
-        <w:t xml:space="preserve">Team Member: </w:t>
-      </w:r>
-      <w:r>
-        <w:t xml:space="preserve">Claudio </w:t>
-      </w:r>
-      <w:proofErr w:type="spellStart"/>
-      <w:r>
-        <w:t>Lbartuni</w:t>
-      </w:r>
-      <w:proofErr w:type="spellEnd"/>
-      <w:r>
-        <w:t xml:space="preserve"> </w:t>
-      </w:r>
-      <w:proofErr w:type="spellStart"/>
-      <w:r>
-        <w:t>Lolkipayangi</w:t>
-      </w:r>
-      <w:proofErr w:type="spellEnd"/>
-      <w:r>
-        <w:t xml:space="preserve"> </w:t>
-      </w:r>
-      <w:r>
         <w:t xml:space="preserve">   </w:t>
       </w:r>
       <w:r>
@@ -281,6 +219,13 @@
         </w:rPr>
         <w:t>Phone #:                                      E-mail</w:t>
       </w:r>
+    </w:p>
+    <w:p>
+      <w:pPr>
+        <w:rPr>
+          <w:color w:val="4472C4" w:themeColor="accent1"/>
+        </w:rPr>
+      </w:pPr>
     </w:p>
     <w:p>
       <w:pPr>
@@ -322,6 +267,7 @@
       </w:r>
     </w:p>
     <w:p/>
+    <w:p/>
     <w:p>
       <w:pPr>
         <w:pStyle w:val="ListParagraph"/>
@@ -346,34 +292,7 @@
           <w:sz w:val="24"/>
           <w:szCs w:val="24"/>
         </w:rPr>
-        <w:t>C</w:t>
-      </w:r>
-      <w:r>
-        <w:rPr>
-          <w:b/>
-          <w:bCs/>
-          <w:sz w:val="24"/>
-          <w:szCs w:val="24"/>
-        </w:rPr>
-        <w:t xml:space="preserve">ore features and </w:t>
-      </w:r>
-      <w:r>
-        <w:rPr>
-          <w:b/>
-          <w:bCs/>
-          <w:sz w:val="24"/>
-          <w:szCs w:val="24"/>
-        </w:rPr>
-        <w:t>S</w:t>
-      </w:r>
-      <w:r>
-        <w:rPr>
-          <w:b/>
-          <w:bCs/>
-          <w:sz w:val="24"/>
-          <w:szCs w:val="24"/>
-        </w:rPr>
-        <w:t>tretch goals</w:t>
+        <w:t>Core features and Stretch goals</w:t>
       </w:r>
     </w:p>
     <w:p>
@@ -397,6 +316,7 @@
       </w:r>
     </w:p>
     <w:p/>
+    <w:p/>
     <w:p>
       <w:pPr>
         <w:rPr>
@@ -430,6 +350,66 @@
       <w:r>
         <w:t xml:space="preserve"> display whether current amount has dipped below that minimum. Shopping list: Compile a list of all products that have dipped below desired minimum amounts. Recipe: New data type, which tracks how much of each ingredient goes into a given product. Batch Calculator: User chooses a recipe and how many times to make it. Program calculates how many total ingredients are needed and references that against how many are in storage. Program shows total ingredient amounts and a shopping list, if appropriate.</w:t>
       </w:r>
+    </w:p>
+    <w:p>
+      <w:pPr>
+        <w:rPr>
+          <w:rFonts w:asciiTheme="majorHAnsi" w:hAnsiTheme="majorHAnsi" w:cstheme="majorHAnsi"/>
+          <w:b/>
+          <w:bCs/>
+          <w:color w:val="4472C4" w:themeColor="accent1"/>
+          <w:sz w:val="28"/>
+          <w:szCs w:val="28"/>
+        </w:rPr>
+      </w:pPr>
+    </w:p>
+    <w:p>
+      <w:pPr>
+        <w:rPr>
+          <w:rFonts w:asciiTheme="majorHAnsi" w:hAnsiTheme="majorHAnsi" w:cstheme="majorHAnsi"/>
+          <w:b/>
+          <w:bCs/>
+          <w:color w:val="4472C4" w:themeColor="accent1"/>
+          <w:sz w:val="28"/>
+          <w:szCs w:val="28"/>
+        </w:rPr>
+      </w:pPr>
+    </w:p>
+    <w:p>
+      <w:pPr>
+        <w:rPr>
+          <w:rFonts w:asciiTheme="majorHAnsi" w:hAnsiTheme="majorHAnsi" w:cstheme="majorHAnsi"/>
+          <w:b/>
+          <w:bCs/>
+          <w:color w:val="4472C4" w:themeColor="accent1"/>
+          <w:sz w:val="28"/>
+          <w:szCs w:val="28"/>
+        </w:rPr>
+      </w:pPr>
+    </w:p>
+    <w:p>
+      <w:pPr>
+        <w:rPr>
+          <w:rFonts w:asciiTheme="majorHAnsi" w:hAnsiTheme="majorHAnsi" w:cstheme="majorHAnsi"/>
+          <w:b/>
+          <w:bCs/>
+          <w:color w:val="4472C4" w:themeColor="accent1"/>
+          <w:sz w:val="28"/>
+          <w:szCs w:val="28"/>
+        </w:rPr>
+      </w:pPr>
+    </w:p>
+    <w:p>
+      <w:pPr>
+        <w:rPr>
+          <w:rFonts w:asciiTheme="majorHAnsi" w:hAnsiTheme="majorHAnsi" w:cstheme="majorHAnsi"/>
+          <w:b/>
+          <w:bCs/>
+          <w:color w:val="4472C4" w:themeColor="accent1"/>
+          <w:sz w:val="28"/>
+          <w:szCs w:val="28"/>
+        </w:rPr>
+      </w:pPr>
     </w:p>
     <w:p>
       <w:pPr>
@@ -466,6 +446,7 @@
           <w:sz w:val="24"/>
           <w:szCs w:val="24"/>
         </w:rPr>
+        <w:lastRenderedPageBreak/>
         <w:t>An overview of the design / approach</w:t>
       </w:r>
     </w:p>
@@ -516,6 +497,480 @@
         </w:rPr>
         <w:t>)</w:t>
       </w:r>
+    </w:p>
+    <w:p>
+      <w:pPr>
+        <w:rPr>
+          <w:rFonts w:asciiTheme="majorHAnsi" w:hAnsiTheme="majorHAnsi" w:cstheme="majorHAnsi"/>
+          <w:color w:val="808080" w:themeColor="background1" w:themeShade="80"/>
+          <w:sz w:val="24"/>
+          <w:szCs w:val="24"/>
+        </w:rPr>
+      </w:pPr>
+      <w:r>
+        <w:rPr>
+          <w:rFonts w:asciiTheme="majorHAnsi" w:hAnsiTheme="majorHAnsi" w:cstheme="majorHAnsi"/>
+          <w:noProof/>
+          <w:color w:val="808080" w:themeColor="background1" w:themeShade="80"/>
+          <w:sz w:val="24"/>
+          <w:szCs w:val="24"/>
+        </w:rPr>
+        <w:drawing>
+          <wp:anchor distT="0" distB="0" distL="114300" distR="114300" simplePos="0" relativeHeight="251659264" behindDoc="0" locked="0" layoutInCell="1" allowOverlap="1" wp14:anchorId="27B7AFC9" wp14:editId="1C15CBD7">
+            <wp:simplePos x="0" y="0"/>
+            <wp:positionH relativeFrom="margin">
+              <wp:posOffset>-781050</wp:posOffset>
+            </wp:positionH>
+            <wp:positionV relativeFrom="paragraph">
+              <wp:posOffset>305435</wp:posOffset>
+            </wp:positionV>
+            <wp:extent cx="4286250" cy="3231589"/>
+            <wp:effectExtent l="0" t="0" r="0" b="6985"/>
+            <wp:wrapNone/>
+            <wp:docPr id="1" name="Picture 1" descr="Diagram&#10;&#10;Description automatically generated"/>
+            <wp:cNvGraphicFramePr>
+              <a:graphicFrameLocks xmlns:a="http://schemas.openxmlformats.org/drawingml/2006/main" noChangeAspect="1"/>
+            </wp:cNvGraphicFramePr>
+            <a:graphic xmlns:a="http://schemas.openxmlformats.org/drawingml/2006/main">
+              <a:graphicData uri="http://schemas.openxmlformats.org/drawingml/2006/picture">
+                <pic:pic xmlns:pic="http://schemas.openxmlformats.org/drawingml/2006/picture">
+                  <pic:nvPicPr>
+                    <pic:cNvPr id="1" name="Picture 1" descr="Diagram&#10;&#10;Description automatically generated"/>
+                    <pic:cNvPicPr/>
+                  </pic:nvPicPr>
+                  <pic:blipFill rotWithShape="1">
+                    <a:blip r:embed="rId5">
+                      <a:extLst>
+                        <a:ext uri="{28A0092B-C50C-407E-A947-70E740481C1C}">
+                          <a14:useLocalDpi xmlns:a14="http://schemas.microsoft.com/office/drawing/2010/main" val="0"/>
+                        </a:ext>
+                      </a:extLst>
+                    </a:blip>
+                    <a:srcRect r="3633" b="5534"/>
+                    <a:stretch/>
+                  </pic:blipFill>
+                  <pic:spPr bwMode="auto">
+                    <a:xfrm>
+                      <a:off x="0" y="0"/>
+                      <a:ext cx="4286250" cy="3231589"/>
+                    </a:xfrm>
+                    <a:prstGeom prst="rect">
+                      <a:avLst/>
+                    </a:prstGeom>
+                    <a:ln>
+                      <a:noFill/>
+                    </a:ln>
+                    <a:extLst>
+                      <a:ext uri="{53640926-AAD7-44D8-BBD7-CCE9431645EC}">
+                        <a14:shadowObscured xmlns:a14="http://schemas.microsoft.com/office/drawing/2010/main"/>
+                      </a:ext>
+                    </a:extLst>
+                  </pic:spPr>
+                </pic:pic>
+              </a:graphicData>
+            </a:graphic>
+            <wp14:sizeRelH relativeFrom="page">
+              <wp14:pctWidth>0</wp14:pctWidth>
+            </wp14:sizeRelH>
+            <wp14:sizeRelV relativeFrom="page">
+              <wp14:pctHeight>0</wp14:pctHeight>
+            </wp14:sizeRelV>
+          </wp:anchor>
+        </w:drawing>
+      </w:r>
+    </w:p>
+    <w:p>
+      <w:pPr>
+        <w:rPr>
+          <w:rFonts w:asciiTheme="majorHAnsi" w:hAnsiTheme="majorHAnsi" w:cstheme="majorHAnsi"/>
+          <w:color w:val="808080" w:themeColor="background1" w:themeShade="80"/>
+          <w:sz w:val="24"/>
+          <w:szCs w:val="24"/>
+        </w:rPr>
+      </w:pPr>
+      <w:r>
+        <w:rPr>
+          <w:rFonts w:asciiTheme="majorHAnsi" w:hAnsiTheme="majorHAnsi" w:cstheme="majorHAnsi"/>
+          <w:noProof/>
+          <w:color w:val="808080" w:themeColor="background1" w:themeShade="80"/>
+          <w:sz w:val="24"/>
+          <w:szCs w:val="24"/>
+        </w:rPr>
+        <w:drawing>
+          <wp:anchor distT="0" distB="0" distL="114300" distR="114300" simplePos="0" relativeHeight="251660288" behindDoc="0" locked="0" layoutInCell="1" allowOverlap="1" wp14:anchorId="6BFA0CE7" wp14:editId="1F8456A6">
+            <wp:simplePos x="0" y="0"/>
+            <wp:positionH relativeFrom="page">
+              <wp:posOffset>4340860</wp:posOffset>
+            </wp:positionH>
+            <wp:positionV relativeFrom="paragraph">
+              <wp:posOffset>130175</wp:posOffset>
+            </wp:positionV>
+            <wp:extent cx="2979993" cy="3145130"/>
+            <wp:effectExtent l="0" t="0" r="0" b="0"/>
+            <wp:wrapNone/>
+            <wp:docPr id="3" name="Picture 3" descr="Text, letter&#10;&#10;Description automatically generated"/>
+            <wp:cNvGraphicFramePr>
+              <a:graphicFrameLocks xmlns:a="http://schemas.openxmlformats.org/drawingml/2006/main" noChangeAspect="1"/>
+            </wp:cNvGraphicFramePr>
+            <a:graphic xmlns:a="http://schemas.openxmlformats.org/drawingml/2006/main">
+              <a:graphicData uri="http://schemas.openxmlformats.org/drawingml/2006/picture">
+                <pic:pic xmlns:pic="http://schemas.openxmlformats.org/drawingml/2006/picture">
+                  <pic:nvPicPr>
+                    <pic:cNvPr id="3" name="Picture 3" descr="Text, letter&#10;&#10;Description automatically generated"/>
+                    <pic:cNvPicPr/>
+                  </pic:nvPicPr>
+                  <pic:blipFill rotWithShape="1">
+                    <a:blip r:embed="rId6">
+                      <a:extLst>
+                        <a:ext uri="{28A0092B-C50C-407E-A947-70E740481C1C}">
+                          <a14:useLocalDpi xmlns:a14="http://schemas.microsoft.com/office/drawing/2010/main" val="0"/>
+                        </a:ext>
+                      </a:extLst>
+                    </a:blip>
+                    <a:srcRect l="9318" r="6607" b="6577"/>
+                    <a:stretch/>
+                  </pic:blipFill>
+                  <pic:spPr bwMode="auto">
+                    <a:xfrm>
+                      <a:off x="0" y="0"/>
+                      <a:ext cx="2979993" cy="3145130"/>
+                    </a:xfrm>
+                    <a:prstGeom prst="rect">
+                      <a:avLst/>
+                    </a:prstGeom>
+                    <a:ln>
+                      <a:noFill/>
+                    </a:ln>
+                    <a:extLst>
+                      <a:ext uri="{53640926-AAD7-44D8-BBD7-CCE9431645EC}">
+                        <a14:shadowObscured xmlns:a14="http://schemas.microsoft.com/office/drawing/2010/main"/>
+                      </a:ext>
+                    </a:extLst>
+                  </pic:spPr>
+                </pic:pic>
+              </a:graphicData>
+            </a:graphic>
+            <wp14:sizeRelH relativeFrom="page">
+              <wp14:pctWidth>0</wp14:pctWidth>
+            </wp14:sizeRelH>
+            <wp14:sizeRelV relativeFrom="page">
+              <wp14:pctHeight>0</wp14:pctHeight>
+            </wp14:sizeRelV>
+          </wp:anchor>
+        </w:drawing>
+      </w:r>
+    </w:p>
+    <w:p>
+      <w:pPr>
+        <w:rPr>
+          <w:rFonts w:asciiTheme="majorHAnsi" w:hAnsiTheme="majorHAnsi" w:cstheme="majorHAnsi"/>
+          <w:color w:val="808080" w:themeColor="background1" w:themeShade="80"/>
+          <w:sz w:val="24"/>
+          <w:szCs w:val="24"/>
+        </w:rPr>
+      </w:pPr>
+    </w:p>
+    <w:p>
+      <w:pPr>
+        <w:rPr>
+          <w:rFonts w:asciiTheme="majorHAnsi" w:hAnsiTheme="majorHAnsi" w:cstheme="majorHAnsi"/>
+          <w:color w:val="808080" w:themeColor="background1" w:themeShade="80"/>
+          <w:sz w:val="24"/>
+          <w:szCs w:val="24"/>
+        </w:rPr>
+      </w:pPr>
+    </w:p>
+    <w:p>
+      <w:pPr>
+        <w:rPr>
+          <w:rFonts w:asciiTheme="majorHAnsi" w:hAnsiTheme="majorHAnsi" w:cstheme="majorHAnsi"/>
+          <w:color w:val="808080" w:themeColor="background1" w:themeShade="80"/>
+          <w:sz w:val="24"/>
+          <w:szCs w:val="24"/>
+        </w:rPr>
+      </w:pPr>
+    </w:p>
+    <w:p>
+      <w:pPr>
+        <w:rPr>
+          <w:rFonts w:asciiTheme="majorHAnsi" w:hAnsiTheme="majorHAnsi" w:cstheme="majorHAnsi"/>
+          <w:noProof/>
+          <w:color w:val="808080" w:themeColor="background1" w:themeShade="80"/>
+          <w:sz w:val="24"/>
+          <w:szCs w:val="24"/>
+        </w:rPr>
+      </w:pPr>
+    </w:p>
+    <w:p>
+      <w:pPr>
+        <w:rPr>
+          <w:rFonts w:asciiTheme="majorHAnsi" w:hAnsiTheme="majorHAnsi" w:cstheme="majorHAnsi"/>
+          <w:noProof/>
+          <w:color w:val="808080" w:themeColor="background1" w:themeShade="80"/>
+          <w:sz w:val="24"/>
+          <w:szCs w:val="24"/>
+        </w:rPr>
+      </w:pPr>
+    </w:p>
+    <w:p>
+      <w:pPr>
+        <w:rPr>
+          <w:rFonts w:asciiTheme="majorHAnsi" w:hAnsiTheme="majorHAnsi" w:cstheme="majorHAnsi"/>
+          <w:noProof/>
+          <w:color w:val="808080" w:themeColor="background1" w:themeShade="80"/>
+          <w:sz w:val="24"/>
+          <w:szCs w:val="24"/>
+        </w:rPr>
+      </w:pPr>
+    </w:p>
+    <w:p>
+      <w:pPr>
+        <w:rPr>
+          <w:rFonts w:asciiTheme="majorHAnsi" w:hAnsiTheme="majorHAnsi" w:cstheme="majorHAnsi"/>
+          <w:color w:val="808080" w:themeColor="background1" w:themeShade="80"/>
+          <w:sz w:val="24"/>
+          <w:szCs w:val="24"/>
+        </w:rPr>
+      </w:pPr>
+    </w:p>
+    <w:p>
+      <w:pPr>
+        <w:rPr>
+          <w:rFonts w:asciiTheme="majorHAnsi" w:hAnsiTheme="majorHAnsi" w:cstheme="majorHAnsi"/>
+          <w:b/>
+          <w:bCs/>
+          <w:color w:val="4472C4" w:themeColor="accent1"/>
+          <w:sz w:val="28"/>
+          <w:szCs w:val="28"/>
+        </w:rPr>
+      </w:pPr>
+    </w:p>
+    <w:p>
+      <w:pPr>
+        <w:rPr>
+          <w:rFonts w:asciiTheme="majorHAnsi" w:hAnsiTheme="majorHAnsi" w:cstheme="majorHAnsi"/>
+          <w:b/>
+          <w:bCs/>
+          <w:color w:val="4472C4" w:themeColor="accent1"/>
+          <w:sz w:val="28"/>
+          <w:szCs w:val="28"/>
+        </w:rPr>
+      </w:pPr>
+    </w:p>
+    <w:p>
+      <w:pPr>
+        <w:rPr>
+          <w:rFonts w:asciiTheme="majorHAnsi" w:hAnsiTheme="majorHAnsi" w:cstheme="majorHAnsi"/>
+          <w:b/>
+          <w:bCs/>
+          <w:color w:val="4472C4" w:themeColor="accent1"/>
+          <w:sz w:val="28"/>
+          <w:szCs w:val="28"/>
+        </w:rPr>
+      </w:pPr>
+    </w:p>
+    <w:p>
+      <w:pPr>
+        <w:rPr>
+          <w:rFonts w:asciiTheme="majorHAnsi" w:hAnsiTheme="majorHAnsi" w:cstheme="majorHAnsi"/>
+          <w:b/>
+          <w:bCs/>
+          <w:color w:val="4472C4" w:themeColor="accent1"/>
+          <w:sz w:val="28"/>
+          <w:szCs w:val="28"/>
+        </w:rPr>
+      </w:pPr>
+    </w:p>
+    <w:p>
+      <w:pPr>
+        <w:rPr>
+          <w:rFonts w:asciiTheme="majorHAnsi" w:hAnsiTheme="majorHAnsi" w:cstheme="majorHAnsi"/>
+          <w:b/>
+          <w:bCs/>
+          <w:color w:val="4472C4" w:themeColor="accent1"/>
+          <w:sz w:val="28"/>
+          <w:szCs w:val="28"/>
+        </w:rPr>
+      </w:pPr>
+      <w:r>
+        <w:rPr>
+          <w:rFonts w:asciiTheme="majorHAnsi" w:hAnsiTheme="majorHAnsi" w:cstheme="majorHAnsi"/>
+          <w:noProof/>
+          <w:color w:val="808080" w:themeColor="background1" w:themeShade="80"/>
+          <w:sz w:val="24"/>
+          <w:szCs w:val="24"/>
+        </w:rPr>
+        <w:drawing>
+          <wp:anchor distT="0" distB="0" distL="114300" distR="114300" simplePos="0" relativeHeight="251658240" behindDoc="0" locked="0" layoutInCell="1" allowOverlap="1" wp14:anchorId="2DA650ED" wp14:editId="081C05BE">
+            <wp:simplePos x="0" y="0"/>
+            <wp:positionH relativeFrom="margin">
+              <wp:align>left</wp:align>
+            </wp:positionH>
+            <wp:positionV relativeFrom="paragraph">
+              <wp:posOffset>6985</wp:posOffset>
+            </wp:positionV>
+            <wp:extent cx="5037645" cy="3267075"/>
+            <wp:effectExtent l="0" t="0" r="0" b="0"/>
+            <wp:wrapNone/>
+            <wp:docPr id="2" name="Picture 2" descr="Diagram, text, whiteboard&#10;&#10;Description automatically generated"/>
+            <wp:cNvGraphicFramePr>
+              <a:graphicFrameLocks xmlns:a="http://schemas.openxmlformats.org/drawingml/2006/main" noChangeAspect="1"/>
+            </wp:cNvGraphicFramePr>
+            <a:graphic xmlns:a="http://schemas.openxmlformats.org/drawingml/2006/main">
+              <a:graphicData uri="http://schemas.openxmlformats.org/drawingml/2006/picture">
+                <pic:pic xmlns:pic="http://schemas.openxmlformats.org/drawingml/2006/picture">
+                  <pic:nvPicPr>
+                    <pic:cNvPr id="2" name="Picture 2" descr="Diagram, text, whiteboard&#10;&#10;Description automatically generated"/>
+                    <pic:cNvPicPr/>
+                  </pic:nvPicPr>
+                  <pic:blipFill rotWithShape="1">
+                    <a:blip r:embed="rId7">
+                      <a:extLst>
+                        <a:ext uri="{28A0092B-C50C-407E-A947-70E740481C1C}">
+                          <a14:useLocalDpi xmlns:a14="http://schemas.microsoft.com/office/drawing/2010/main" val="0"/>
+                        </a:ext>
+                      </a:extLst>
+                    </a:blip>
+                    <a:srcRect t="3382" r="7552" b="7188"/>
+                    <a:stretch/>
+                  </pic:blipFill>
+                  <pic:spPr bwMode="auto">
+                    <a:xfrm>
+                      <a:off x="0" y="0"/>
+                      <a:ext cx="5037645" cy="3267075"/>
+                    </a:xfrm>
+                    <a:prstGeom prst="rect">
+                      <a:avLst/>
+                    </a:prstGeom>
+                    <a:ln>
+                      <a:noFill/>
+                    </a:ln>
+                    <a:extLst>
+                      <a:ext uri="{53640926-AAD7-44D8-BBD7-CCE9431645EC}">
+                        <a14:shadowObscured xmlns:a14="http://schemas.microsoft.com/office/drawing/2010/main"/>
+                      </a:ext>
+                    </a:extLst>
+                  </pic:spPr>
+                </pic:pic>
+              </a:graphicData>
+            </a:graphic>
+            <wp14:sizeRelH relativeFrom="page">
+              <wp14:pctWidth>0</wp14:pctWidth>
+            </wp14:sizeRelH>
+            <wp14:sizeRelV relativeFrom="page">
+              <wp14:pctHeight>0</wp14:pctHeight>
+            </wp14:sizeRelV>
+          </wp:anchor>
+        </w:drawing>
+      </w:r>
+    </w:p>
+    <w:p>
+      <w:pPr>
+        <w:rPr>
+          <w:rFonts w:asciiTheme="majorHAnsi" w:hAnsiTheme="majorHAnsi" w:cstheme="majorHAnsi"/>
+          <w:b/>
+          <w:bCs/>
+          <w:color w:val="4472C4" w:themeColor="accent1"/>
+          <w:sz w:val="28"/>
+          <w:szCs w:val="28"/>
+        </w:rPr>
+      </w:pPr>
+    </w:p>
+    <w:p>
+      <w:pPr>
+        <w:rPr>
+          <w:rFonts w:asciiTheme="majorHAnsi" w:hAnsiTheme="majorHAnsi" w:cstheme="majorHAnsi"/>
+          <w:b/>
+          <w:bCs/>
+          <w:color w:val="4472C4" w:themeColor="accent1"/>
+          <w:sz w:val="28"/>
+          <w:szCs w:val="28"/>
+        </w:rPr>
+      </w:pPr>
+    </w:p>
+    <w:p>
+      <w:pPr>
+        <w:rPr>
+          <w:rFonts w:asciiTheme="majorHAnsi" w:hAnsiTheme="majorHAnsi" w:cstheme="majorHAnsi"/>
+          <w:b/>
+          <w:bCs/>
+          <w:color w:val="4472C4" w:themeColor="accent1"/>
+          <w:sz w:val="28"/>
+          <w:szCs w:val="28"/>
+        </w:rPr>
+      </w:pPr>
+    </w:p>
+    <w:p>
+      <w:pPr>
+        <w:rPr>
+          <w:rFonts w:asciiTheme="majorHAnsi" w:hAnsiTheme="majorHAnsi" w:cstheme="majorHAnsi"/>
+          <w:b/>
+          <w:bCs/>
+          <w:color w:val="4472C4" w:themeColor="accent1"/>
+          <w:sz w:val="28"/>
+          <w:szCs w:val="28"/>
+        </w:rPr>
+      </w:pPr>
+    </w:p>
+    <w:p>
+      <w:pPr>
+        <w:rPr>
+          <w:rFonts w:asciiTheme="majorHAnsi" w:hAnsiTheme="majorHAnsi" w:cstheme="majorHAnsi"/>
+          <w:b/>
+          <w:bCs/>
+          <w:color w:val="4472C4" w:themeColor="accent1"/>
+          <w:sz w:val="28"/>
+          <w:szCs w:val="28"/>
+        </w:rPr>
+      </w:pPr>
+    </w:p>
+    <w:p>
+      <w:pPr>
+        <w:rPr>
+          <w:rFonts w:asciiTheme="majorHAnsi" w:hAnsiTheme="majorHAnsi" w:cstheme="majorHAnsi"/>
+          <w:b/>
+          <w:bCs/>
+          <w:color w:val="4472C4" w:themeColor="accent1"/>
+          <w:sz w:val="28"/>
+          <w:szCs w:val="28"/>
+        </w:rPr>
+      </w:pPr>
+    </w:p>
+    <w:p>
+      <w:pPr>
+        <w:rPr>
+          <w:rFonts w:asciiTheme="majorHAnsi" w:hAnsiTheme="majorHAnsi" w:cstheme="majorHAnsi"/>
+          <w:b/>
+          <w:bCs/>
+          <w:color w:val="4472C4" w:themeColor="accent1"/>
+          <w:sz w:val="28"/>
+          <w:szCs w:val="28"/>
+        </w:rPr>
+      </w:pPr>
+    </w:p>
+    <w:p>
+      <w:pPr>
+        <w:rPr>
+          <w:rFonts w:asciiTheme="majorHAnsi" w:hAnsiTheme="majorHAnsi" w:cstheme="majorHAnsi"/>
+          <w:b/>
+          <w:bCs/>
+          <w:color w:val="4472C4" w:themeColor="accent1"/>
+          <w:sz w:val="28"/>
+          <w:szCs w:val="28"/>
+        </w:rPr>
+      </w:pPr>
+    </w:p>
+    <w:p>
+      <w:pPr>
+        <w:rPr>
+          <w:rFonts w:asciiTheme="majorHAnsi" w:hAnsiTheme="majorHAnsi" w:cstheme="majorHAnsi"/>
+          <w:b/>
+          <w:bCs/>
+          <w:color w:val="4472C4" w:themeColor="accent1"/>
+          <w:sz w:val="28"/>
+          <w:szCs w:val="28"/>
+        </w:rPr>
+      </w:pPr>
     </w:p>
     <w:p>
       <w:pPr>
@@ -564,6 +1019,7 @@
           <w:sz w:val="24"/>
           <w:szCs w:val="24"/>
         </w:rPr>
+        <w:lastRenderedPageBreak/>
         <w:t>UML</w:t>
       </w:r>
       <w:r>
@@ -603,6 +1059,101 @@
         </w:rPr>
         <w:t>)</w:t>
       </w:r>
+    </w:p>
+    <w:p>
+      <w:pPr>
+        <w:rPr>
+          <w:rFonts w:asciiTheme="majorHAnsi" w:hAnsiTheme="majorHAnsi" w:cstheme="majorHAnsi"/>
+          <w:b/>
+          <w:bCs/>
+          <w:sz w:val="24"/>
+          <w:szCs w:val="24"/>
+        </w:rPr>
+      </w:pPr>
+    </w:p>
+    <w:p>
+      <w:pPr>
+        <w:rPr>
+          <w:rFonts w:asciiTheme="majorHAnsi" w:hAnsiTheme="majorHAnsi" w:cstheme="majorHAnsi"/>
+          <w:b/>
+          <w:bCs/>
+          <w:sz w:val="24"/>
+          <w:szCs w:val="24"/>
+        </w:rPr>
+      </w:pPr>
+      <w:r>
+        <w:rPr>
+          <w:rFonts w:asciiTheme="majorHAnsi" w:hAnsiTheme="majorHAnsi" w:cstheme="majorHAnsi"/>
+          <w:b/>
+          <w:bCs/>
+          <w:noProof/>
+          <w:sz w:val="24"/>
+          <w:szCs w:val="24"/>
+        </w:rPr>
+        <w:drawing>
+          <wp:inline distT="0" distB="0" distL="0" distR="0" wp14:anchorId="1E0EBDCC" wp14:editId="314CEE77">
+            <wp:extent cx="5731510" cy="5150485"/>
+            <wp:effectExtent l="0" t="0" r="2540" b="0"/>
+            <wp:docPr id="4" name="Picture 4" descr="Diagram&#10;&#10;Description automatically generated"/>
+            <wp:cNvGraphicFramePr>
+              <a:graphicFrameLocks xmlns:a="http://schemas.openxmlformats.org/drawingml/2006/main" noChangeAspect="1"/>
+            </wp:cNvGraphicFramePr>
+            <a:graphic xmlns:a="http://schemas.openxmlformats.org/drawingml/2006/main">
+              <a:graphicData uri="http://schemas.openxmlformats.org/drawingml/2006/picture">
+                <pic:pic xmlns:pic="http://schemas.openxmlformats.org/drawingml/2006/picture">
+                  <pic:nvPicPr>
+                    <pic:cNvPr id="4" name="Picture 4" descr="Diagram&#10;&#10;Description automatically generated"/>
+                    <pic:cNvPicPr/>
+                  </pic:nvPicPr>
+                  <pic:blipFill>
+                    <a:blip r:embed="rId8">
+                      <a:extLst>
+                        <a:ext uri="{28A0092B-C50C-407E-A947-70E740481C1C}">
+                          <a14:useLocalDpi xmlns:a14="http://schemas.microsoft.com/office/drawing/2010/main" val="0"/>
+                        </a:ext>
+                      </a:extLst>
+                    </a:blip>
+                    <a:stretch>
+                      <a:fillRect/>
+                    </a:stretch>
+                  </pic:blipFill>
+                  <pic:spPr>
+                    <a:xfrm>
+                      <a:off x="0" y="0"/>
+                      <a:ext cx="5731510" cy="5150485"/>
+                    </a:xfrm>
+                    <a:prstGeom prst="rect">
+                      <a:avLst/>
+                    </a:prstGeom>
+                  </pic:spPr>
+                </pic:pic>
+              </a:graphicData>
+            </a:graphic>
+          </wp:inline>
+        </w:drawing>
+      </w:r>
+    </w:p>
+    <w:p>
+      <w:pPr>
+        <w:rPr>
+          <w:rFonts w:asciiTheme="majorHAnsi" w:hAnsiTheme="majorHAnsi" w:cstheme="majorHAnsi"/>
+          <w:b/>
+          <w:bCs/>
+          <w:sz w:val="24"/>
+          <w:szCs w:val="24"/>
+        </w:rPr>
+      </w:pPr>
+    </w:p>
+    <w:p>
+      <w:pPr>
+        <w:rPr>
+          <w:rFonts w:asciiTheme="majorHAnsi" w:hAnsiTheme="majorHAnsi" w:cstheme="majorHAnsi"/>
+          <w:b/>
+          <w:bCs/>
+          <w:sz w:val="24"/>
+          <w:szCs w:val="24"/>
+        </w:rPr>
+      </w:pPr>
     </w:p>
     <w:p>
       <w:pPr>

</xml_diff>

<commit_message>
Moved diagrams into new 'Diagrams' folder. Moved UML's from #4 to #6 in Design Document. Added high-level program flow to #4 in Design Document.
</commit_message>
<xml_diff>
--- a/Design Document.docx
+++ b/Design Document.docx
@@ -86,72 +86,66 @@
         </w:rPr>
         <w:t xml:space="preserve">E-mail: </w:t>
       </w:r>
+      <w:r>
+        <w:t>elderberryfamilyfarms@gmail.com</w:t>
+      </w:r>
+    </w:p>
+    <w:p>
+      <w:r>
+        <w:rPr>
+          <w:color w:val="4472C4" w:themeColor="accent1"/>
+        </w:rPr>
+        <w:t xml:space="preserve">Team Member: </w:t>
+      </w:r>
+      <w:r>
+        <w:t>Tyler Echols</w:t>
+      </w:r>
+      <w:r>
+        <w:t xml:space="preserve">   </w:t>
+      </w:r>
+      <w:r>
+        <w:rPr>
+          <w:color w:val="4472C4" w:themeColor="accent1"/>
+        </w:rPr>
+        <w:t xml:space="preserve">Phone #:  </w:t>
+      </w:r>
+      <w:r>
+        <w:t>1-801-380-7912</w:t>
+      </w:r>
+      <w:r>
+        <w:rPr>
+          <w:color w:val="4472C4" w:themeColor="accent1"/>
+        </w:rPr>
+        <w:t xml:space="preserve">     E-mail</w:t>
+      </w:r>
+      <w:r>
+        <w:rPr>
+          <w:color w:val="4472C4" w:themeColor="accent1"/>
+        </w:rPr>
+        <w:t xml:space="preserve">: </w:t>
+      </w:r>
+      <w:r>
+        <w:t>tyechols@live.com</w:t>
+      </w:r>
+    </w:p>
+    <w:p>
+      <w:r>
+        <w:rPr>
+          <w:color w:val="4472C4" w:themeColor="accent1"/>
+        </w:rPr>
+        <w:t xml:space="preserve">Team </w:t>
+      </w:r>
       <w:proofErr w:type="spellStart"/>
       <w:r>
-        <w:t>elderberryfamilyfarms@gmail.com</w:t>
+        <w:rPr>
+          <w:color w:val="4472C4" w:themeColor="accent1"/>
+        </w:rPr>
+        <w:t>Member:</w:t>
+      </w:r>
+      <w:r>
+        <w:t>Sara</w:t>
       </w:r>
       <w:proofErr w:type="spellEnd"/>
-    </w:p>
-    <w:p>
-      <w:r>
-        <w:rPr>
-          <w:color w:val="4472C4" w:themeColor="accent1"/>
-        </w:rPr>
-        <w:t xml:space="preserve">Team Member: </w:t>
-      </w:r>
-      <w:r>
-        <w:t>Tyler Echols</w:t>
-      </w:r>
-      <w:r>
-        <w:t xml:space="preserve">   </w:t>
-      </w:r>
-      <w:r>
-        <w:rPr>
-          <w:color w:val="4472C4" w:themeColor="accent1"/>
-        </w:rPr>
-        <w:t xml:space="preserve">Phone #:  </w:t>
-      </w:r>
-      <w:r>
-        <w:t>1-801-380-7912</w:t>
-      </w:r>
-      <w:r>
-        <w:rPr>
-          <w:color w:val="4472C4" w:themeColor="accent1"/>
-        </w:rPr>
-        <w:t xml:space="preserve">     E-mail</w:t>
-      </w:r>
-      <w:r>
-        <w:rPr>
-          <w:color w:val="4472C4" w:themeColor="accent1"/>
-        </w:rPr>
-        <w:t xml:space="preserve">: </w:t>
-      </w:r>
-      <w:proofErr w:type="spellStart"/>
-      <w:r>
-        <w:t>tyechols@live.com</w:t>
-      </w:r>
-      <w:proofErr w:type="spellEnd"/>
-    </w:p>
-    <w:p>
-      <w:r>
-        <w:rPr>
-          <w:color w:val="4472C4" w:themeColor="accent1"/>
-        </w:rPr>
-        <w:t xml:space="preserve">Team </w:t>
-      </w:r>
-      <w:proofErr w:type="spellStart"/>
-      <w:proofErr w:type="gramStart"/>
-      <w:r>
-        <w:rPr>
-          <w:color w:val="4472C4" w:themeColor="accent1"/>
-        </w:rPr>
-        <w:t>Member:</w:t>
-      </w:r>
-      <w:r>
-        <w:t>Sara</w:t>
-      </w:r>
-      <w:proofErr w:type="spellEnd"/>
-      <w:proofErr w:type="gramEnd"/>
       <w:r>
         <w:t xml:space="preserve"> Chalabi   </w:t>
       </w:r>
@@ -171,13 +165,8 @@
         <w:t>E-mail</w:t>
       </w:r>
       <w:r>
-        <w:t xml:space="preserve">: </w:t>
-      </w:r>
-      <w:proofErr w:type="spellStart"/>
-      <w:r>
-        <w:t>chalabi85@gmail.com</w:t>
-      </w:r>
-      <w:proofErr w:type="spellEnd"/>
+        <w:t>: chalabi85@gmail.com</w:t>
+      </w:r>
     </w:p>
     <w:p>
       <w:pPr>
@@ -340,15 +329,7 @@
         </w:rPr>
       </w:pPr>
       <w:r>
-        <w:t xml:space="preserve">Desired product stockpile: Let user set a minimum amount of </w:t>
-      </w:r>
-      <w:proofErr w:type="gramStart"/>
-      <w:r>
-        <w:t>product, and</w:t>
-      </w:r>
-      <w:proofErr w:type="gramEnd"/>
-      <w:r>
-        <w:t xml:space="preserve"> display whether current amount has dipped below that minimum. Shopping list: Compile a list of all products that have dipped below desired minimum amounts. Recipe: New data type, which tracks how much of each ingredient goes into a given product. Batch Calculator: User chooses a recipe and how many times to make it. Program calculates how many total ingredients are needed and references that against how many are in storage. Program shows total ingredient amounts and a shopping list, if appropriate.</w:t>
+        <w:t>Desired product stockpile: Let user set a minimum amount of product, and display whether current amount has dipped below that minimum. Shopping list: Compile a list of all products that have dipped below desired minimum amounts. Recipe: New data type, which tracks how much of each ingredient goes into a given product. Batch Calculator: User chooses a recipe and how many times to make it. Program calculates how many total ingredients are needed and references that against how many are in storage. Program shows total ingredient amounts and a shopping list, if appropriate.</w:t>
       </w:r>
     </w:p>
     <w:p>
@@ -468,7 +449,6 @@
         </w:rPr>
         <w:t>(</w:t>
       </w:r>
-      <w:proofErr w:type="gramStart"/>
       <w:r>
         <w:rPr>
           <w:rFonts w:asciiTheme="majorHAnsi" w:hAnsiTheme="majorHAnsi" w:cstheme="majorHAnsi"/>
@@ -476,9 +456,8 @@
           <w:sz w:val="24"/>
           <w:szCs w:val="24"/>
         </w:rPr>
-        <w:t>describe</w:t>
-      </w:r>
-      <w:proofErr w:type="gramEnd"/>
+        <w:t>describe your overall approach to the problem including a description of the major, high-level components you will have, and how they will interact.</w:t>
+      </w:r>
       <w:r>
         <w:rPr>
           <w:rFonts w:asciiTheme="majorHAnsi" w:hAnsiTheme="majorHAnsi" w:cstheme="majorHAnsi"/>
@@ -486,15 +465,248 @@
           <w:sz w:val="24"/>
           <w:szCs w:val="24"/>
         </w:rPr>
-        <w:t xml:space="preserve"> your overall approach to the problem including a description of the major, high-level components you will have, and how they will interact.</w:t>
-      </w:r>
-      <w:r>
+        <w:t>)</w:t>
+      </w:r>
+    </w:p>
+    <w:p>
+      <w:pPr>
         <w:rPr>
           <w:rFonts w:asciiTheme="majorHAnsi" w:hAnsiTheme="majorHAnsi" w:cstheme="majorHAnsi"/>
           <w:color w:val="808080" w:themeColor="background1" w:themeShade="80"/>
           <w:sz w:val="24"/>
           <w:szCs w:val="24"/>
         </w:rPr>
+      </w:pPr>
+    </w:p>
+    <w:p>
+      <w:pPr>
+        <w:rPr>
+          <w:rFonts w:asciiTheme="majorHAnsi" w:hAnsiTheme="majorHAnsi" w:cstheme="majorHAnsi"/>
+          <w:color w:val="808080" w:themeColor="background1" w:themeShade="80"/>
+          <w:sz w:val="24"/>
+          <w:szCs w:val="24"/>
+        </w:rPr>
+      </w:pPr>
+    </w:p>
+    <w:p>
+      <w:pPr>
+        <w:rPr>
+          <w:rFonts w:asciiTheme="majorHAnsi" w:hAnsiTheme="majorHAnsi" w:cstheme="majorHAnsi"/>
+          <w:color w:val="808080" w:themeColor="background1" w:themeShade="80"/>
+          <w:sz w:val="24"/>
+          <w:szCs w:val="24"/>
+        </w:rPr>
+      </w:pPr>
+      <w:r>
+        <w:rPr>
+          <w:noProof/>
+        </w:rPr>
+        <w:drawing>
+          <wp:inline distT="0" distB="0" distL="0" distR="0" wp14:anchorId="23CAF858" wp14:editId="3CA60F9A">
+            <wp:extent cx="4010025" cy="4772025"/>
+            <wp:effectExtent l="0" t="0" r="9525" b="9525"/>
+            <wp:docPr id="4" name="Picture 4"/>
+            <wp:cNvGraphicFramePr>
+              <a:graphicFrameLocks xmlns:a="http://schemas.openxmlformats.org/drawingml/2006/main" noChangeAspect="1"/>
+            </wp:cNvGraphicFramePr>
+            <a:graphic xmlns:a="http://schemas.openxmlformats.org/drawingml/2006/main">
+              <a:graphicData uri="http://schemas.openxmlformats.org/drawingml/2006/picture">
+                <pic:pic xmlns:pic="http://schemas.openxmlformats.org/drawingml/2006/picture">
+                  <pic:nvPicPr>
+                    <pic:cNvPr id="0" name="Picture 1"/>
+                    <pic:cNvPicPr>
+                      <a:picLocks noChangeAspect="1" noChangeArrowheads="1"/>
+                    </pic:cNvPicPr>
+                  </pic:nvPicPr>
+                  <pic:blipFill>
+                    <a:blip r:embed="rId5">
+                      <a:extLst>
+                        <a:ext uri="{28A0092B-C50C-407E-A947-70E740481C1C}">
+                          <a14:useLocalDpi xmlns:a14="http://schemas.microsoft.com/office/drawing/2010/main" val="0"/>
+                        </a:ext>
+                      </a:extLst>
+                    </a:blip>
+                    <a:srcRect/>
+                    <a:stretch>
+                      <a:fillRect/>
+                    </a:stretch>
+                  </pic:blipFill>
+                  <pic:spPr bwMode="auto">
+                    <a:xfrm>
+                      <a:off x="0" y="0"/>
+                      <a:ext cx="4010025" cy="4772025"/>
+                    </a:xfrm>
+                    <a:prstGeom prst="rect">
+                      <a:avLst/>
+                    </a:prstGeom>
+                    <a:noFill/>
+                    <a:ln>
+                      <a:noFill/>
+                    </a:ln>
+                  </pic:spPr>
+                </pic:pic>
+              </a:graphicData>
+            </a:graphic>
+          </wp:inline>
+        </w:drawing>
+      </w:r>
+    </w:p>
+    <w:p>
+      <w:pPr>
+        <w:rPr>
+          <w:rFonts w:asciiTheme="majorHAnsi" w:hAnsiTheme="majorHAnsi" w:cstheme="majorHAnsi"/>
+          <w:b/>
+          <w:bCs/>
+          <w:color w:val="4472C4" w:themeColor="accent1"/>
+          <w:sz w:val="28"/>
+          <w:szCs w:val="28"/>
+        </w:rPr>
+      </w:pPr>
+    </w:p>
+    <w:p>
+      <w:pPr>
+        <w:rPr>
+          <w:rFonts w:asciiTheme="majorHAnsi" w:hAnsiTheme="majorHAnsi" w:cstheme="majorHAnsi"/>
+          <w:b/>
+          <w:bCs/>
+          <w:color w:val="4472C4" w:themeColor="accent1"/>
+          <w:sz w:val="28"/>
+          <w:szCs w:val="28"/>
+        </w:rPr>
+      </w:pPr>
+    </w:p>
+    <w:p>
+      <w:pPr>
+        <w:rPr>
+          <w:rFonts w:asciiTheme="majorHAnsi" w:hAnsiTheme="majorHAnsi" w:cstheme="majorHAnsi"/>
+          <w:b/>
+          <w:bCs/>
+          <w:color w:val="4472C4" w:themeColor="accent1"/>
+          <w:sz w:val="28"/>
+          <w:szCs w:val="28"/>
+        </w:rPr>
+      </w:pPr>
+    </w:p>
+    <w:p>
+      <w:pPr>
+        <w:rPr>
+          <w:rFonts w:asciiTheme="majorHAnsi" w:hAnsiTheme="majorHAnsi" w:cstheme="majorHAnsi"/>
+          <w:b/>
+          <w:bCs/>
+          <w:color w:val="4472C4" w:themeColor="accent1"/>
+          <w:sz w:val="28"/>
+          <w:szCs w:val="28"/>
+        </w:rPr>
+      </w:pPr>
+    </w:p>
+    <w:p>
+      <w:pPr>
+        <w:rPr>
+          <w:rFonts w:asciiTheme="majorHAnsi" w:hAnsiTheme="majorHAnsi" w:cstheme="majorHAnsi"/>
+          <w:b/>
+          <w:bCs/>
+          <w:color w:val="4472C4" w:themeColor="accent1"/>
+          <w:sz w:val="28"/>
+          <w:szCs w:val="28"/>
+        </w:rPr>
+      </w:pPr>
+    </w:p>
+    <w:p>
+      <w:pPr>
+        <w:rPr>
+          <w:rFonts w:asciiTheme="majorHAnsi" w:hAnsiTheme="majorHAnsi" w:cstheme="majorHAnsi"/>
+          <w:b/>
+          <w:bCs/>
+          <w:color w:val="4472C4" w:themeColor="accent1"/>
+          <w:sz w:val="28"/>
+          <w:szCs w:val="28"/>
+        </w:rPr>
+      </w:pPr>
+    </w:p>
+    <w:p>
+      <w:pPr>
+        <w:rPr>
+          <w:rFonts w:asciiTheme="majorHAnsi" w:hAnsiTheme="majorHAnsi" w:cstheme="majorHAnsi"/>
+          <w:b/>
+          <w:bCs/>
+          <w:color w:val="4472C4" w:themeColor="accent1"/>
+          <w:sz w:val="28"/>
+          <w:szCs w:val="28"/>
+        </w:rPr>
+      </w:pPr>
+    </w:p>
+    <w:p>
+      <w:pPr>
+        <w:rPr>
+          <w:rFonts w:asciiTheme="majorHAnsi" w:hAnsiTheme="majorHAnsi" w:cstheme="majorHAnsi"/>
+          <w:b/>
+          <w:bCs/>
+          <w:color w:val="4472C4" w:themeColor="accent1"/>
+          <w:sz w:val="28"/>
+          <w:szCs w:val="28"/>
+        </w:rPr>
+      </w:pPr>
+    </w:p>
+    <w:p>
+      <w:pPr>
+        <w:pStyle w:val="ListParagraph"/>
+        <w:numPr>
+          <w:ilvl w:val="0"/>
+          <w:numId w:val="1"/>
+        </w:numPr>
+        <w:rPr>
+          <w:rFonts w:asciiTheme="majorHAnsi" w:hAnsiTheme="majorHAnsi" w:cstheme="majorHAnsi"/>
+          <w:b/>
+          <w:bCs/>
+          <w:sz w:val="24"/>
+          <w:szCs w:val="24"/>
+        </w:rPr>
+      </w:pPr>
+      <w:r>
+        <w:rPr>
+          <w:rFonts w:asciiTheme="majorHAnsi" w:hAnsiTheme="majorHAnsi" w:cstheme="majorHAnsi"/>
+          <w:b/>
+          <w:bCs/>
+          <w:sz w:val="24"/>
+          <w:szCs w:val="24"/>
+        </w:rPr>
+        <w:t>UML</w:t>
+      </w:r>
+      <w:r>
+        <w:rPr>
+          <w:rFonts w:asciiTheme="majorHAnsi" w:hAnsiTheme="majorHAnsi" w:cstheme="majorHAnsi"/>
+          <w:b/>
+          <w:bCs/>
+          <w:sz w:val="24"/>
+          <w:szCs w:val="24"/>
+        </w:rPr>
+        <w:t xml:space="preserve"> </w:t>
+      </w:r>
+      <w:r>
+        <w:rPr>
+          <w:rFonts w:asciiTheme="majorHAnsi" w:hAnsiTheme="majorHAnsi" w:cstheme="majorHAnsi"/>
+          <w:color w:val="808080" w:themeColor="background1" w:themeShade="80"/>
+          <w:sz w:val="24"/>
+          <w:szCs w:val="24"/>
+        </w:rPr>
+        <w:t>(s</w:t>
+      </w:r>
+      <w:r>
+        <w:rPr>
+          <w:rFonts w:asciiTheme="majorHAnsi" w:hAnsiTheme="majorHAnsi" w:cstheme="majorHAnsi"/>
+          <w:color w:val="808080" w:themeColor="background1" w:themeShade="80"/>
+          <w:sz w:val="24"/>
+          <w:szCs w:val="24"/>
+        </w:rPr>
+        <w:t>howing the classes you will have and the relations among them</w:t>
+      </w:r>
+      <w:r>
+        <w:rPr>
+          <w:rFonts w:asciiTheme="majorHAnsi" w:hAnsiTheme="majorHAnsi" w:cstheme="majorHAnsi"/>
+          <w:color w:val="808080" w:themeColor="background1" w:themeShade="80"/>
+          <w:sz w:val="24"/>
+          <w:szCs w:val="24"/>
+        </w:rPr>
         <w:t>)</w:t>
       </w:r>
     </w:p>
@@ -502,27 +714,207 @@
       <w:pPr>
         <w:rPr>
           <w:rFonts w:asciiTheme="majorHAnsi" w:hAnsiTheme="majorHAnsi" w:cstheme="majorHAnsi"/>
-          <w:color w:val="808080" w:themeColor="background1" w:themeShade="80"/>
-          <w:sz w:val="24"/>
-          <w:szCs w:val="24"/>
-        </w:rPr>
-      </w:pPr>
-      <w:r>
-        <w:rPr>
-          <w:rFonts w:asciiTheme="majorHAnsi" w:hAnsiTheme="majorHAnsi" w:cstheme="majorHAnsi"/>
+          <w:b/>
+          <w:bCs/>
+          <w:sz w:val="24"/>
+          <w:szCs w:val="24"/>
+        </w:rPr>
+      </w:pPr>
+    </w:p>
+    <w:p>
+      <w:pPr>
+        <w:rPr>
+          <w:rFonts w:asciiTheme="majorHAnsi" w:hAnsiTheme="majorHAnsi" w:cstheme="majorHAnsi"/>
+          <w:b/>
+          <w:bCs/>
+          <w:sz w:val="24"/>
+          <w:szCs w:val="24"/>
+        </w:rPr>
+      </w:pPr>
+      <w:r>
+        <w:rPr>
+          <w:rFonts w:asciiTheme="majorHAnsi" w:hAnsiTheme="majorHAnsi" w:cstheme="majorHAnsi"/>
+          <w:b/>
+          <w:bCs/>
           <w:noProof/>
-          <w:color w:val="808080" w:themeColor="background1" w:themeShade="80"/>
           <w:sz w:val="24"/>
           <w:szCs w:val="24"/>
         </w:rPr>
         <w:drawing>
-          <wp:anchor distT="0" distB="0" distL="114300" distR="114300" simplePos="0" relativeHeight="251659264" behindDoc="0" locked="0" layoutInCell="1" allowOverlap="1" wp14:anchorId="27B7AFC9" wp14:editId="1C15CBD7">
+          <wp:inline distT="0" distB="0" distL="0" distR="0" wp14:anchorId="5E1C4C4D" wp14:editId="10D7720E">
+            <wp:extent cx="5731510" cy="5150485"/>
+            <wp:effectExtent l="0" t="0" r="2540" b="0"/>
+            <wp:docPr id="5" name="Picture 5" descr="Diagram&#10;&#10;Description automatically generated"/>
+            <wp:cNvGraphicFramePr>
+              <a:graphicFrameLocks xmlns:a="http://schemas.openxmlformats.org/drawingml/2006/main" noChangeAspect="1"/>
+            </wp:cNvGraphicFramePr>
+            <a:graphic xmlns:a="http://schemas.openxmlformats.org/drawingml/2006/main">
+              <a:graphicData uri="http://schemas.openxmlformats.org/drawingml/2006/picture">
+                <pic:pic xmlns:pic="http://schemas.openxmlformats.org/drawingml/2006/picture">
+                  <pic:nvPicPr>
+                    <pic:cNvPr id="5" name="Picture 5" descr="Diagram&#10;&#10;Description automatically generated"/>
+                    <pic:cNvPicPr/>
+                  </pic:nvPicPr>
+                  <pic:blipFill>
+                    <a:blip r:embed="rId6">
+                      <a:extLst>
+                        <a:ext uri="{28A0092B-C50C-407E-A947-70E740481C1C}">
+                          <a14:useLocalDpi xmlns:a14="http://schemas.microsoft.com/office/drawing/2010/main" val="0"/>
+                        </a:ext>
+                      </a:extLst>
+                    </a:blip>
+                    <a:stretch>
+                      <a:fillRect/>
+                    </a:stretch>
+                  </pic:blipFill>
+                  <pic:spPr>
+                    <a:xfrm>
+                      <a:off x="0" y="0"/>
+                      <a:ext cx="5731510" cy="5150485"/>
+                    </a:xfrm>
+                    <a:prstGeom prst="rect">
+                      <a:avLst/>
+                    </a:prstGeom>
+                  </pic:spPr>
+                </pic:pic>
+              </a:graphicData>
+            </a:graphic>
+          </wp:inline>
+        </w:drawing>
+      </w:r>
+    </w:p>
+    <w:p>
+      <w:pPr>
+        <w:rPr>
+          <w:rFonts w:asciiTheme="majorHAnsi" w:hAnsiTheme="majorHAnsi" w:cstheme="majorHAnsi"/>
+          <w:b/>
+          <w:bCs/>
+          <w:sz w:val="24"/>
+          <w:szCs w:val="24"/>
+        </w:rPr>
+      </w:pPr>
+    </w:p>
+    <w:p>
+      <w:pPr>
+        <w:rPr>
+          <w:rFonts w:asciiTheme="majorHAnsi" w:hAnsiTheme="majorHAnsi" w:cstheme="majorHAnsi"/>
+          <w:b/>
+          <w:bCs/>
+          <w:sz w:val="24"/>
+          <w:szCs w:val="24"/>
+        </w:rPr>
+      </w:pPr>
+    </w:p>
+    <w:p>
+      <w:pPr>
+        <w:rPr>
+          <w:rFonts w:asciiTheme="majorHAnsi" w:hAnsiTheme="majorHAnsi" w:cstheme="majorHAnsi"/>
+          <w:b/>
+          <w:bCs/>
+          <w:sz w:val="24"/>
+          <w:szCs w:val="24"/>
+        </w:rPr>
+      </w:pPr>
+    </w:p>
+    <w:p>
+      <w:pPr>
+        <w:rPr>
+          <w:rFonts w:asciiTheme="majorHAnsi" w:hAnsiTheme="majorHAnsi" w:cstheme="majorHAnsi"/>
+          <w:b/>
+          <w:bCs/>
+          <w:sz w:val="24"/>
+          <w:szCs w:val="24"/>
+        </w:rPr>
+      </w:pPr>
+    </w:p>
+    <w:p>
+      <w:pPr>
+        <w:rPr>
+          <w:rFonts w:asciiTheme="majorHAnsi" w:hAnsiTheme="majorHAnsi" w:cstheme="majorHAnsi"/>
+          <w:b/>
+          <w:bCs/>
+          <w:sz w:val="24"/>
+          <w:szCs w:val="24"/>
+        </w:rPr>
+      </w:pPr>
+    </w:p>
+    <w:p>
+      <w:pPr>
+        <w:rPr>
+          <w:rFonts w:asciiTheme="majorHAnsi" w:hAnsiTheme="majorHAnsi" w:cstheme="majorHAnsi"/>
+          <w:b/>
+          <w:bCs/>
+          <w:sz w:val="24"/>
+          <w:szCs w:val="24"/>
+        </w:rPr>
+      </w:pPr>
+    </w:p>
+    <w:p>
+      <w:pPr>
+        <w:rPr>
+          <w:rFonts w:asciiTheme="majorHAnsi" w:hAnsiTheme="majorHAnsi" w:cstheme="majorHAnsi"/>
+          <w:b/>
+          <w:bCs/>
+          <w:sz w:val="24"/>
+          <w:szCs w:val="24"/>
+        </w:rPr>
+      </w:pPr>
+    </w:p>
+    <w:p>
+      <w:pPr>
+        <w:rPr>
+          <w:rFonts w:asciiTheme="majorHAnsi" w:hAnsiTheme="majorHAnsi" w:cstheme="majorHAnsi"/>
+          <w:b/>
+          <w:bCs/>
+          <w:sz w:val="24"/>
+          <w:szCs w:val="24"/>
+        </w:rPr>
+      </w:pPr>
+    </w:p>
+    <w:p>
+      <w:pPr>
+        <w:rPr>
+          <w:rFonts w:asciiTheme="majorHAnsi" w:hAnsiTheme="majorHAnsi" w:cstheme="majorHAnsi"/>
+          <w:b/>
+          <w:bCs/>
+          <w:sz w:val="24"/>
+          <w:szCs w:val="24"/>
+        </w:rPr>
+      </w:pPr>
+    </w:p>
+    <w:p>
+      <w:pPr>
+        <w:pStyle w:val="ListParagraph"/>
+        <w:numPr>
+          <w:ilvl w:val="0"/>
+          <w:numId w:val="1"/>
+        </w:numPr>
+        <w:rPr>
+          <w:rFonts w:asciiTheme="majorHAnsi" w:hAnsiTheme="majorHAnsi" w:cstheme="majorHAnsi"/>
+          <w:b/>
+          <w:bCs/>
+          <w:sz w:val="24"/>
+          <w:szCs w:val="24"/>
+        </w:rPr>
+      </w:pPr>
+      <w:r>
+        <w:rPr>
+          <w:rFonts w:asciiTheme="majorHAnsi" w:hAnsiTheme="majorHAnsi" w:cstheme="majorHAnsi"/>
+          <w:b/>
+          <w:bCs/>
+          <w:color w:val="4472C4" w:themeColor="accent1"/>
+          <w:sz w:val="28"/>
+          <w:szCs w:val="28"/>
+        </w:rPr>
+        <w:lastRenderedPageBreak/>
+        <w:drawing>
+          <wp:anchor distT="0" distB="0" distL="114300" distR="114300" simplePos="0" relativeHeight="251660288" behindDoc="0" locked="0" layoutInCell="1" allowOverlap="1" wp14:anchorId="2FE10DF1" wp14:editId="56A7C073">
             <wp:simplePos x="0" y="0"/>
             <wp:positionH relativeFrom="margin">
-              <wp:posOffset>-781050</wp:posOffset>
+              <wp:posOffset>-666115</wp:posOffset>
             </wp:positionH>
             <wp:positionV relativeFrom="paragraph">
-              <wp:posOffset>305435</wp:posOffset>
+              <wp:posOffset>220980</wp:posOffset>
             </wp:positionV>
             <wp:extent cx="4286250" cy="3231589"/>
             <wp:effectExtent l="0" t="0" r="0" b="6985"/>
@@ -539,7 +931,7 @@
                     <pic:cNvPicPr/>
                   </pic:nvPicPr>
                   <pic:blipFill rotWithShape="1">
-                    <a:blip r:embed="rId5">
+                    <a:blip r:embed="rId7">
                       <a:extLst>
                         <a:ext uri="{28A0092B-C50C-407E-A947-70E740481C1C}">
                           <a14:useLocalDpi xmlns:a14="http://schemas.microsoft.com/office/drawing/2010/main" val="0"/>
@@ -578,32 +970,54 @@
           </wp:anchor>
         </w:drawing>
       </w:r>
-    </w:p>
-    <w:p>
-      <w:pPr>
+      <w:r>
+        <w:rPr>
+          <w:rFonts w:asciiTheme="majorHAnsi" w:hAnsiTheme="majorHAnsi" w:cstheme="majorHAnsi"/>
+          <w:b/>
+          <w:bCs/>
+          <w:sz w:val="24"/>
+          <w:szCs w:val="24"/>
+        </w:rPr>
+        <w:t xml:space="preserve">User interface plans </w:t>
+      </w:r>
+      <w:r>
         <w:rPr>
           <w:rFonts w:asciiTheme="majorHAnsi" w:hAnsiTheme="majorHAnsi" w:cstheme="majorHAnsi"/>
           <w:color w:val="808080" w:themeColor="background1" w:themeShade="80"/>
           <w:sz w:val="24"/>
           <w:szCs w:val="24"/>
         </w:rPr>
-      </w:pPr>
-      <w:r>
-        <w:rPr>
-          <w:rFonts w:asciiTheme="majorHAnsi" w:hAnsiTheme="majorHAnsi" w:cstheme="majorHAnsi"/>
-          <w:noProof/>
-          <w:color w:val="808080" w:themeColor="background1" w:themeShade="80"/>
-          <w:sz w:val="24"/>
-          <w:szCs w:val="24"/>
+        <w:t>(likely showing some rough mock-ups)</w:t>
+      </w:r>
+    </w:p>
+    <w:p>
+      <w:pPr>
+        <w:rPr>
+          <w:rFonts w:asciiTheme="majorHAnsi" w:hAnsiTheme="majorHAnsi" w:cstheme="majorHAnsi"/>
+          <w:b/>
+          <w:bCs/>
+          <w:color w:val="4472C4" w:themeColor="accent1"/>
+          <w:sz w:val="28"/>
+          <w:szCs w:val="28"/>
+        </w:rPr>
+      </w:pPr>
+      <w:r>
+        <w:rPr>
+          <w:rFonts w:asciiTheme="majorHAnsi" w:hAnsiTheme="majorHAnsi" w:cstheme="majorHAnsi"/>
+          <w:b/>
+          <w:bCs/>
+          <w:color w:val="4472C4" w:themeColor="accent1"/>
+          <w:sz w:val="28"/>
+          <w:szCs w:val="28"/>
         </w:rPr>
         <w:drawing>
-          <wp:anchor distT="0" distB="0" distL="114300" distR="114300" simplePos="0" relativeHeight="251660288" behindDoc="0" locked="0" layoutInCell="1" allowOverlap="1" wp14:anchorId="6BFA0CE7" wp14:editId="1F8456A6">
+          <wp:anchor distT="0" distB="0" distL="114300" distR="114300" simplePos="0" relativeHeight="251661312" behindDoc="0" locked="0" layoutInCell="1" allowOverlap="1" wp14:anchorId="2EFBDF1C" wp14:editId="5C527BAF">
             <wp:simplePos x="0" y="0"/>
             <wp:positionH relativeFrom="page">
-              <wp:posOffset>4340860</wp:posOffset>
+              <wp:posOffset>4188460</wp:posOffset>
             </wp:positionH>
             <wp:positionV relativeFrom="paragraph">
-              <wp:posOffset>130175</wp:posOffset>
+              <wp:posOffset>97790</wp:posOffset>
             </wp:positionV>
             <wp:extent cx="2979993" cy="3145130"/>
             <wp:effectExtent l="0" t="0" r="0" b="0"/>
@@ -620,7 +1034,7 @@
                     <pic:cNvPicPr/>
                   </pic:nvPicPr>
                   <pic:blipFill rotWithShape="1">
-                    <a:blip r:embed="rId6">
+                    <a:blip r:embed="rId8">
                       <a:extLst>
                         <a:ext uri="{28A0092B-C50C-407E-A947-70E740481C1C}">
                           <a14:useLocalDpi xmlns:a14="http://schemas.microsoft.com/office/drawing/2010/main" val="0"/>
@@ -664,150 +1078,99 @@
       <w:pPr>
         <w:rPr>
           <w:rFonts w:asciiTheme="majorHAnsi" w:hAnsiTheme="majorHAnsi" w:cstheme="majorHAnsi"/>
-          <w:color w:val="808080" w:themeColor="background1" w:themeShade="80"/>
-          <w:sz w:val="24"/>
-          <w:szCs w:val="24"/>
-        </w:rPr>
-      </w:pPr>
-    </w:p>
-    <w:p>
-      <w:pPr>
-        <w:rPr>
-          <w:rFonts w:asciiTheme="majorHAnsi" w:hAnsiTheme="majorHAnsi" w:cstheme="majorHAnsi"/>
-          <w:color w:val="808080" w:themeColor="background1" w:themeShade="80"/>
-          <w:sz w:val="24"/>
-          <w:szCs w:val="24"/>
-        </w:rPr>
-      </w:pPr>
-    </w:p>
-    <w:p>
-      <w:pPr>
-        <w:rPr>
-          <w:rFonts w:asciiTheme="majorHAnsi" w:hAnsiTheme="majorHAnsi" w:cstheme="majorHAnsi"/>
-          <w:color w:val="808080" w:themeColor="background1" w:themeShade="80"/>
-          <w:sz w:val="24"/>
-          <w:szCs w:val="24"/>
-        </w:rPr>
-      </w:pPr>
-    </w:p>
-    <w:p>
-      <w:pPr>
-        <w:rPr>
-          <w:rFonts w:asciiTheme="majorHAnsi" w:hAnsiTheme="majorHAnsi" w:cstheme="majorHAnsi"/>
-          <w:noProof/>
-          <w:color w:val="808080" w:themeColor="background1" w:themeShade="80"/>
-          <w:sz w:val="24"/>
-          <w:szCs w:val="24"/>
-        </w:rPr>
-      </w:pPr>
-    </w:p>
-    <w:p>
-      <w:pPr>
-        <w:rPr>
-          <w:rFonts w:asciiTheme="majorHAnsi" w:hAnsiTheme="majorHAnsi" w:cstheme="majorHAnsi"/>
-          <w:noProof/>
-          <w:color w:val="808080" w:themeColor="background1" w:themeShade="80"/>
-          <w:sz w:val="24"/>
-          <w:szCs w:val="24"/>
-        </w:rPr>
-      </w:pPr>
-    </w:p>
-    <w:p>
-      <w:pPr>
-        <w:rPr>
-          <w:rFonts w:asciiTheme="majorHAnsi" w:hAnsiTheme="majorHAnsi" w:cstheme="majorHAnsi"/>
-          <w:noProof/>
-          <w:color w:val="808080" w:themeColor="background1" w:themeShade="80"/>
-          <w:sz w:val="24"/>
-          <w:szCs w:val="24"/>
-        </w:rPr>
-      </w:pPr>
-    </w:p>
-    <w:p>
-      <w:pPr>
-        <w:rPr>
-          <w:rFonts w:asciiTheme="majorHAnsi" w:hAnsiTheme="majorHAnsi" w:cstheme="majorHAnsi"/>
-          <w:color w:val="808080" w:themeColor="background1" w:themeShade="80"/>
-          <w:sz w:val="24"/>
-          <w:szCs w:val="24"/>
-        </w:rPr>
-      </w:pPr>
-    </w:p>
-    <w:p>
-      <w:pPr>
-        <w:rPr>
-          <w:rFonts w:asciiTheme="majorHAnsi" w:hAnsiTheme="majorHAnsi" w:cstheme="majorHAnsi"/>
-          <w:b/>
-          <w:bCs/>
-          <w:color w:val="4472C4" w:themeColor="accent1"/>
-          <w:sz w:val="28"/>
-          <w:szCs w:val="28"/>
-        </w:rPr>
-      </w:pPr>
-    </w:p>
-    <w:p>
-      <w:pPr>
-        <w:rPr>
-          <w:rFonts w:asciiTheme="majorHAnsi" w:hAnsiTheme="majorHAnsi" w:cstheme="majorHAnsi"/>
-          <w:b/>
-          <w:bCs/>
-          <w:color w:val="4472C4" w:themeColor="accent1"/>
-          <w:sz w:val="28"/>
-          <w:szCs w:val="28"/>
-        </w:rPr>
-      </w:pPr>
-    </w:p>
-    <w:p>
-      <w:pPr>
-        <w:rPr>
-          <w:rFonts w:asciiTheme="majorHAnsi" w:hAnsiTheme="majorHAnsi" w:cstheme="majorHAnsi"/>
-          <w:b/>
-          <w:bCs/>
-          <w:color w:val="4472C4" w:themeColor="accent1"/>
-          <w:sz w:val="28"/>
-          <w:szCs w:val="28"/>
-        </w:rPr>
-      </w:pPr>
-    </w:p>
-    <w:p>
-      <w:pPr>
-        <w:rPr>
-          <w:rFonts w:asciiTheme="majorHAnsi" w:hAnsiTheme="majorHAnsi" w:cstheme="majorHAnsi"/>
-          <w:b/>
-          <w:bCs/>
-          <w:color w:val="4472C4" w:themeColor="accent1"/>
-          <w:sz w:val="28"/>
-          <w:szCs w:val="28"/>
-        </w:rPr>
-      </w:pPr>
-    </w:p>
-    <w:p>
-      <w:pPr>
-        <w:rPr>
-          <w:rFonts w:asciiTheme="majorHAnsi" w:hAnsiTheme="majorHAnsi" w:cstheme="majorHAnsi"/>
-          <w:b/>
-          <w:bCs/>
-          <w:color w:val="4472C4" w:themeColor="accent1"/>
-          <w:sz w:val="28"/>
-          <w:szCs w:val="28"/>
-        </w:rPr>
-      </w:pPr>
-      <w:r>
-        <w:rPr>
-          <w:rFonts w:asciiTheme="majorHAnsi" w:hAnsiTheme="majorHAnsi" w:cstheme="majorHAnsi"/>
-          <w:noProof/>
-          <w:color w:val="808080" w:themeColor="background1" w:themeShade="80"/>
-          <w:sz w:val="24"/>
-          <w:szCs w:val="24"/>
+          <w:b/>
+          <w:bCs/>
+          <w:color w:val="4472C4" w:themeColor="accent1"/>
+          <w:sz w:val="28"/>
+          <w:szCs w:val="28"/>
+        </w:rPr>
+      </w:pPr>
+    </w:p>
+    <w:p>
+      <w:pPr>
+        <w:rPr>
+          <w:rFonts w:asciiTheme="majorHAnsi" w:hAnsiTheme="majorHAnsi" w:cstheme="majorHAnsi"/>
+          <w:b/>
+          <w:bCs/>
+          <w:color w:val="4472C4" w:themeColor="accent1"/>
+          <w:sz w:val="28"/>
+          <w:szCs w:val="28"/>
+        </w:rPr>
+      </w:pPr>
+    </w:p>
+    <w:p>
+      <w:pPr>
+        <w:rPr>
+          <w:rFonts w:asciiTheme="majorHAnsi" w:hAnsiTheme="majorHAnsi" w:cstheme="majorHAnsi"/>
+          <w:b/>
+          <w:bCs/>
+          <w:color w:val="4472C4" w:themeColor="accent1"/>
+          <w:sz w:val="28"/>
+          <w:szCs w:val="28"/>
+        </w:rPr>
+      </w:pPr>
+    </w:p>
+    <w:p>
+      <w:pPr>
+        <w:rPr>
+          <w:rFonts w:asciiTheme="majorHAnsi" w:hAnsiTheme="majorHAnsi" w:cstheme="majorHAnsi"/>
+          <w:b/>
+          <w:bCs/>
+          <w:color w:val="4472C4" w:themeColor="accent1"/>
+          <w:sz w:val="28"/>
+          <w:szCs w:val="28"/>
+        </w:rPr>
+      </w:pPr>
+    </w:p>
+    <w:p>
+      <w:pPr>
+        <w:rPr>
+          <w:b/>
+          <w:bCs/>
+          <w:color w:val="4472C4" w:themeColor="accent1"/>
+          <w:sz w:val="28"/>
+          <w:szCs w:val="28"/>
+        </w:rPr>
+      </w:pPr>
+    </w:p>
+    <w:p>
+      <w:pPr>
+        <w:rPr>
+          <w:b/>
+          <w:bCs/>
+          <w:color w:val="4472C4" w:themeColor="accent1"/>
+          <w:sz w:val="28"/>
+          <w:szCs w:val="28"/>
+        </w:rPr>
+      </w:pPr>
+    </w:p>
+    <w:p>
+      <w:pPr>
+        <w:rPr>
+          <w:b/>
+          <w:bCs/>
+          <w:color w:val="4472C4" w:themeColor="accent1"/>
+          <w:sz w:val="28"/>
+          <w:szCs w:val="28"/>
+        </w:rPr>
+      </w:pPr>
+      <w:r>
+        <w:rPr>
+          <w:rFonts w:asciiTheme="majorHAnsi" w:hAnsiTheme="majorHAnsi" w:cstheme="majorHAnsi"/>
+          <w:b/>
+          <w:bCs/>
+          <w:color w:val="4472C4" w:themeColor="accent1"/>
+          <w:sz w:val="28"/>
+          <w:szCs w:val="28"/>
         </w:rPr>
         <w:drawing>
-          <wp:anchor distT="0" distB="0" distL="114300" distR="114300" simplePos="0" relativeHeight="251658240" behindDoc="0" locked="0" layoutInCell="1" allowOverlap="1" wp14:anchorId="2DA650ED" wp14:editId="081C05BE">
+          <wp:anchor distT="0" distB="0" distL="114300" distR="114300" simplePos="0" relativeHeight="251659264" behindDoc="0" locked="0" layoutInCell="1" allowOverlap="1" wp14:anchorId="4A57DD63" wp14:editId="52A59F7E">
             <wp:simplePos x="0" y="0"/>
             <wp:positionH relativeFrom="margin">
-              <wp:align>left</wp:align>
+              <wp:posOffset>38100</wp:posOffset>
             </wp:positionH>
             <wp:positionV relativeFrom="paragraph">
-              <wp:posOffset>6985</wp:posOffset>
+              <wp:posOffset>958215</wp:posOffset>
             </wp:positionV>
             <wp:extent cx="5037645" cy="3267075"/>
             <wp:effectExtent l="0" t="0" r="0" b="0"/>
@@ -824,7 +1187,7 @@
                     <pic:cNvPicPr/>
                   </pic:nvPicPr>
                   <pic:blipFill rotWithShape="1">
-                    <a:blip r:embed="rId7">
+                    <a:blip r:embed="rId9">
                       <a:extLst>
                         <a:ext uri="{28A0092B-C50C-407E-A947-70E740481C1C}">
                           <a14:useLocalDpi xmlns:a14="http://schemas.microsoft.com/office/drawing/2010/main" val="0"/>
@@ -863,402 +1226,6 @@
           </wp:anchor>
         </w:drawing>
       </w:r>
-    </w:p>
-    <w:p>
-      <w:pPr>
-        <w:rPr>
-          <w:rFonts w:asciiTheme="majorHAnsi" w:hAnsiTheme="majorHAnsi" w:cstheme="majorHAnsi"/>
-          <w:b/>
-          <w:bCs/>
-          <w:color w:val="4472C4" w:themeColor="accent1"/>
-          <w:sz w:val="28"/>
-          <w:szCs w:val="28"/>
-        </w:rPr>
-      </w:pPr>
-    </w:p>
-    <w:p>
-      <w:pPr>
-        <w:rPr>
-          <w:rFonts w:asciiTheme="majorHAnsi" w:hAnsiTheme="majorHAnsi" w:cstheme="majorHAnsi"/>
-          <w:b/>
-          <w:bCs/>
-          <w:color w:val="4472C4" w:themeColor="accent1"/>
-          <w:sz w:val="28"/>
-          <w:szCs w:val="28"/>
-        </w:rPr>
-      </w:pPr>
-    </w:p>
-    <w:p>
-      <w:pPr>
-        <w:rPr>
-          <w:rFonts w:asciiTheme="majorHAnsi" w:hAnsiTheme="majorHAnsi" w:cstheme="majorHAnsi"/>
-          <w:b/>
-          <w:bCs/>
-          <w:color w:val="4472C4" w:themeColor="accent1"/>
-          <w:sz w:val="28"/>
-          <w:szCs w:val="28"/>
-        </w:rPr>
-      </w:pPr>
-    </w:p>
-    <w:p>
-      <w:pPr>
-        <w:rPr>
-          <w:rFonts w:asciiTheme="majorHAnsi" w:hAnsiTheme="majorHAnsi" w:cstheme="majorHAnsi"/>
-          <w:b/>
-          <w:bCs/>
-          <w:color w:val="4472C4" w:themeColor="accent1"/>
-          <w:sz w:val="28"/>
-          <w:szCs w:val="28"/>
-        </w:rPr>
-      </w:pPr>
-    </w:p>
-    <w:p>
-      <w:pPr>
-        <w:rPr>
-          <w:rFonts w:asciiTheme="majorHAnsi" w:hAnsiTheme="majorHAnsi" w:cstheme="majorHAnsi"/>
-          <w:b/>
-          <w:bCs/>
-          <w:color w:val="4472C4" w:themeColor="accent1"/>
-          <w:sz w:val="28"/>
-          <w:szCs w:val="28"/>
-        </w:rPr>
-      </w:pPr>
-    </w:p>
-    <w:p>
-      <w:pPr>
-        <w:rPr>
-          <w:rFonts w:asciiTheme="majorHAnsi" w:hAnsiTheme="majorHAnsi" w:cstheme="majorHAnsi"/>
-          <w:b/>
-          <w:bCs/>
-          <w:color w:val="4472C4" w:themeColor="accent1"/>
-          <w:sz w:val="28"/>
-          <w:szCs w:val="28"/>
-        </w:rPr>
-      </w:pPr>
-    </w:p>
-    <w:p>
-      <w:pPr>
-        <w:rPr>
-          <w:rFonts w:asciiTheme="majorHAnsi" w:hAnsiTheme="majorHAnsi" w:cstheme="majorHAnsi"/>
-          <w:b/>
-          <w:bCs/>
-          <w:color w:val="4472C4" w:themeColor="accent1"/>
-          <w:sz w:val="28"/>
-          <w:szCs w:val="28"/>
-        </w:rPr>
-      </w:pPr>
-    </w:p>
-    <w:p>
-      <w:pPr>
-        <w:rPr>
-          <w:rFonts w:asciiTheme="majorHAnsi" w:hAnsiTheme="majorHAnsi" w:cstheme="majorHAnsi"/>
-          <w:b/>
-          <w:bCs/>
-          <w:color w:val="4472C4" w:themeColor="accent1"/>
-          <w:sz w:val="28"/>
-          <w:szCs w:val="28"/>
-        </w:rPr>
-      </w:pPr>
-    </w:p>
-    <w:p>
-      <w:pPr>
-        <w:rPr>
-          <w:rFonts w:asciiTheme="majorHAnsi" w:hAnsiTheme="majorHAnsi" w:cstheme="majorHAnsi"/>
-          <w:b/>
-          <w:bCs/>
-          <w:color w:val="4472C4" w:themeColor="accent1"/>
-          <w:sz w:val="28"/>
-          <w:szCs w:val="28"/>
-        </w:rPr>
-      </w:pPr>
-    </w:p>
-    <w:p>
-      <w:pPr>
-        <w:rPr>
-          <w:rFonts w:asciiTheme="majorHAnsi" w:hAnsiTheme="majorHAnsi" w:cstheme="majorHAnsi"/>
-          <w:b/>
-          <w:bCs/>
-          <w:color w:val="4472C4" w:themeColor="accent1"/>
-          <w:sz w:val="28"/>
-          <w:szCs w:val="28"/>
-        </w:rPr>
-      </w:pPr>
-    </w:p>
-    <w:p>
-      <w:pPr>
-        <w:rPr>
-          <w:rFonts w:asciiTheme="majorHAnsi" w:hAnsiTheme="majorHAnsi" w:cstheme="majorHAnsi"/>
-          <w:b/>
-          <w:bCs/>
-          <w:color w:val="4472C4" w:themeColor="accent1"/>
-          <w:sz w:val="28"/>
-          <w:szCs w:val="28"/>
-        </w:rPr>
-      </w:pPr>
-    </w:p>
-    <w:p>
-      <w:pPr>
-        <w:pStyle w:val="ListParagraph"/>
-        <w:numPr>
-          <w:ilvl w:val="0"/>
-          <w:numId w:val="1"/>
-        </w:numPr>
-        <w:rPr>
-          <w:rFonts w:asciiTheme="majorHAnsi" w:hAnsiTheme="majorHAnsi" w:cstheme="majorHAnsi"/>
-          <w:b/>
-          <w:bCs/>
-          <w:sz w:val="24"/>
-          <w:szCs w:val="24"/>
-        </w:rPr>
-      </w:pPr>
-      <w:r>
-        <w:rPr>
-          <w:rFonts w:asciiTheme="majorHAnsi" w:hAnsiTheme="majorHAnsi" w:cstheme="majorHAnsi"/>
-          <w:b/>
-          <w:bCs/>
-          <w:sz w:val="24"/>
-          <w:szCs w:val="24"/>
-        </w:rPr>
-        <w:lastRenderedPageBreak/>
-        <w:t>UML</w:t>
-      </w:r>
-      <w:r>
-        <w:rPr>
-          <w:rFonts w:asciiTheme="majorHAnsi" w:hAnsiTheme="majorHAnsi" w:cstheme="majorHAnsi"/>
-          <w:b/>
-          <w:bCs/>
-          <w:sz w:val="24"/>
-          <w:szCs w:val="24"/>
-        </w:rPr>
-        <w:t xml:space="preserve"> </w:t>
-      </w:r>
-      <w:r>
-        <w:rPr>
-          <w:rFonts w:asciiTheme="majorHAnsi" w:hAnsiTheme="majorHAnsi" w:cstheme="majorHAnsi"/>
-          <w:color w:val="808080" w:themeColor="background1" w:themeShade="80"/>
-          <w:sz w:val="24"/>
-          <w:szCs w:val="24"/>
-        </w:rPr>
-        <w:t>(s</w:t>
-      </w:r>
-      <w:r>
-        <w:rPr>
-          <w:rFonts w:asciiTheme="majorHAnsi" w:hAnsiTheme="majorHAnsi" w:cstheme="majorHAnsi"/>
-          <w:color w:val="808080" w:themeColor="background1" w:themeShade="80"/>
-          <w:sz w:val="24"/>
-          <w:szCs w:val="24"/>
-        </w:rPr>
-        <w:t>howing the classes you will have and the relations among them</w:t>
-      </w:r>
-      <w:r>
-        <w:rPr>
-          <w:rFonts w:asciiTheme="majorHAnsi" w:hAnsiTheme="majorHAnsi" w:cstheme="majorHAnsi"/>
-          <w:color w:val="808080" w:themeColor="background1" w:themeShade="80"/>
-          <w:sz w:val="24"/>
-          <w:szCs w:val="24"/>
-        </w:rPr>
-        <w:t>)</w:t>
-      </w:r>
-    </w:p>
-    <w:p>
-      <w:pPr>
-        <w:rPr>
-          <w:rFonts w:asciiTheme="majorHAnsi" w:hAnsiTheme="majorHAnsi" w:cstheme="majorHAnsi"/>
-          <w:b/>
-          <w:bCs/>
-          <w:sz w:val="24"/>
-          <w:szCs w:val="24"/>
-        </w:rPr>
-      </w:pPr>
-    </w:p>
-    <w:p>
-      <w:pPr>
-        <w:rPr>
-          <w:rFonts w:asciiTheme="majorHAnsi" w:hAnsiTheme="majorHAnsi" w:cstheme="majorHAnsi"/>
-          <w:b/>
-          <w:bCs/>
-          <w:sz w:val="24"/>
-          <w:szCs w:val="24"/>
-        </w:rPr>
-      </w:pPr>
-      <w:r>
-        <w:rPr>
-          <w:rFonts w:asciiTheme="majorHAnsi" w:hAnsiTheme="majorHAnsi" w:cstheme="majorHAnsi"/>
-          <w:b/>
-          <w:bCs/>
-          <w:noProof/>
-          <w:sz w:val="24"/>
-          <w:szCs w:val="24"/>
-        </w:rPr>
-        <w:drawing>
-          <wp:inline distT="0" distB="0" distL="0" distR="0" wp14:anchorId="5E1C4C4D" wp14:editId="10D7720E">
-            <wp:extent cx="5731510" cy="5150485"/>
-            <wp:effectExtent l="0" t="0" r="2540" b="0"/>
-            <wp:docPr id="5" name="Picture 5" descr="Diagram&#10;&#10;Description automatically generated"/>
-            <wp:cNvGraphicFramePr>
-              <a:graphicFrameLocks xmlns:a="http://schemas.openxmlformats.org/drawingml/2006/main" noChangeAspect="1"/>
-            </wp:cNvGraphicFramePr>
-            <a:graphic xmlns:a="http://schemas.openxmlformats.org/drawingml/2006/main">
-              <a:graphicData uri="http://schemas.openxmlformats.org/drawingml/2006/picture">
-                <pic:pic xmlns:pic="http://schemas.openxmlformats.org/drawingml/2006/picture">
-                  <pic:nvPicPr>
-                    <pic:cNvPr id="5" name="Picture 5" descr="Diagram&#10;&#10;Description automatically generated"/>
-                    <pic:cNvPicPr/>
-                  </pic:nvPicPr>
-                  <pic:blipFill>
-                    <a:blip r:embed="rId8">
-                      <a:extLst>
-                        <a:ext uri="{28A0092B-C50C-407E-A947-70E740481C1C}">
-                          <a14:useLocalDpi xmlns:a14="http://schemas.microsoft.com/office/drawing/2010/main" val="0"/>
-                        </a:ext>
-                      </a:extLst>
-                    </a:blip>
-                    <a:stretch>
-                      <a:fillRect/>
-                    </a:stretch>
-                  </pic:blipFill>
-                  <pic:spPr>
-                    <a:xfrm>
-                      <a:off x="0" y="0"/>
-                      <a:ext cx="5731510" cy="5150485"/>
-                    </a:xfrm>
-                    <a:prstGeom prst="rect">
-                      <a:avLst/>
-                    </a:prstGeom>
-                  </pic:spPr>
-                </pic:pic>
-              </a:graphicData>
-            </a:graphic>
-          </wp:inline>
-        </w:drawing>
-      </w:r>
-    </w:p>
-    <w:p>
-      <w:pPr>
-        <w:rPr>
-          <w:rFonts w:asciiTheme="majorHAnsi" w:hAnsiTheme="majorHAnsi" w:cstheme="majorHAnsi"/>
-          <w:b/>
-          <w:bCs/>
-          <w:sz w:val="24"/>
-          <w:szCs w:val="24"/>
-        </w:rPr>
-      </w:pPr>
-    </w:p>
-    <w:p>
-      <w:pPr>
-        <w:rPr>
-          <w:rFonts w:asciiTheme="majorHAnsi" w:hAnsiTheme="majorHAnsi" w:cstheme="majorHAnsi"/>
-          <w:b/>
-          <w:bCs/>
-          <w:sz w:val="24"/>
-          <w:szCs w:val="24"/>
-        </w:rPr>
-      </w:pPr>
-    </w:p>
-    <w:p>
-      <w:pPr>
-        <w:pStyle w:val="ListParagraph"/>
-        <w:numPr>
-          <w:ilvl w:val="0"/>
-          <w:numId w:val="1"/>
-        </w:numPr>
-        <w:rPr>
-          <w:rFonts w:asciiTheme="majorHAnsi" w:hAnsiTheme="majorHAnsi" w:cstheme="majorHAnsi"/>
-          <w:b/>
-          <w:bCs/>
-          <w:sz w:val="24"/>
-          <w:szCs w:val="24"/>
-        </w:rPr>
-      </w:pPr>
-      <w:r>
-        <w:rPr>
-          <w:rFonts w:asciiTheme="majorHAnsi" w:hAnsiTheme="majorHAnsi" w:cstheme="majorHAnsi"/>
-          <w:b/>
-          <w:bCs/>
-          <w:sz w:val="24"/>
-          <w:szCs w:val="24"/>
-        </w:rPr>
-        <w:t xml:space="preserve">User interface plans </w:t>
-      </w:r>
-      <w:r>
-        <w:rPr>
-          <w:rFonts w:asciiTheme="majorHAnsi" w:hAnsiTheme="majorHAnsi" w:cstheme="majorHAnsi"/>
-          <w:color w:val="808080" w:themeColor="background1" w:themeShade="80"/>
-          <w:sz w:val="24"/>
-          <w:szCs w:val="24"/>
-        </w:rPr>
-        <w:t>(likely showing some rough mock-ups)</w:t>
-      </w:r>
-    </w:p>
-    <w:p>
-      <w:pPr>
-        <w:rPr>
-          <w:rFonts w:asciiTheme="majorHAnsi" w:hAnsiTheme="majorHAnsi" w:cstheme="majorHAnsi"/>
-          <w:b/>
-          <w:bCs/>
-          <w:color w:val="4472C4" w:themeColor="accent1"/>
-          <w:sz w:val="28"/>
-          <w:szCs w:val="28"/>
-        </w:rPr>
-      </w:pPr>
-    </w:p>
-    <w:p>
-      <w:pPr>
-        <w:rPr>
-          <w:rFonts w:asciiTheme="majorHAnsi" w:hAnsiTheme="majorHAnsi" w:cstheme="majorHAnsi"/>
-          <w:b/>
-          <w:bCs/>
-          <w:color w:val="4472C4" w:themeColor="accent1"/>
-          <w:sz w:val="28"/>
-          <w:szCs w:val="28"/>
-        </w:rPr>
-      </w:pPr>
-    </w:p>
-    <w:p>
-      <w:pPr>
-        <w:rPr>
-          <w:rFonts w:asciiTheme="majorHAnsi" w:hAnsiTheme="majorHAnsi" w:cstheme="majorHAnsi"/>
-          <w:b/>
-          <w:bCs/>
-          <w:color w:val="4472C4" w:themeColor="accent1"/>
-          <w:sz w:val="28"/>
-          <w:szCs w:val="28"/>
-        </w:rPr>
-      </w:pPr>
-    </w:p>
-    <w:p>
-      <w:pPr>
-        <w:rPr>
-          <w:rFonts w:asciiTheme="majorHAnsi" w:hAnsiTheme="majorHAnsi" w:cstheme="majorHAnsi"/>
-          <w:b/>
-          <w:bCs/>
-          <w:color w:val="4472C4" w:themeColor="accent1"/>
-          <w:sz w:val="28"/>
-          <w:szCs w:val="28"/>
-        </w:rPr>
-      </w:pPr>
-    </w:p>
-    <w:p>
-      <w:pPr>
-        <w:rPr>
-          <w:b/>
-          <w:bCs/>
-          <w:color w:val="4472C4" w:themeColor="accent1"/>
-          <w:sz w:val="28"/>
-          <w:szCs w:val="28"/>
-        </w:rPr>
-      </w:pPr>
-    </w:p>
-    <w:p>
-      <w:pPr>
-        <w:rPr>
-          <w:b/>
-          <w:bCs/>
-          <w:color w:val="4472C4" w:themeColor="accent1"/>
-          <w:sz w:val="28"/>
-          <w:szCs w:val="28"/>
-        </w:rPr>
-      </w:pPr>
     </w:p>
     <w:sectPr>
       <w:pgSz w:w="11906" w:h="16838"/>

</xml_diff>